<commit_message>
tweaked mikhail's contact info
</commit_message>
<xml_diff>
--- a/applications/02-06-19_rollins-cv.docx
+++ b/applications/02-06-19_rollins-cv.docx
@@ -4,14 +4,6 @@
   <w:body>
     <w:p>
       <w:pPr>
-        <w:pStyle w:val="Title"/>
-      </w:pPr>
-      <w:r>
-        <w:t>Curriculum Vitae</w:t>
-      </w:r>
-    </w:p>
-    <w:p>
-      <w:pPr>
         <w:pStyle w:val="Heading1"/>
       </w:pPr>
       <w:bookmarkStart w:id="0" w:name="anish-shah"/>
@@ -26,13 +18,10 @@
       </w:pPr>
       <w:bookmarkStart w:id="1" w:name="webaddress"/>
       <w:r>
-        <w:t>asshah4</w:t>
-      </w:r>
-      <w:r>
-        <w:t>@emory.edu |  asshah4.github.</w:t>
-      </w:r>
-      <w:r>
-        <w:t>io</w:t>
+        <w:t>asshah4@emory.edu |  asshah4</w:t>
+      </w:r>
+      <w:r>
+        <w:t>.github.io</w:t>
       </w:r>
       <w:bookmarkStart w:id="2" w:name="_GoBack"/>
       <w:bookmarkEnd w:id="2"/>
@@ -43,7 +32,7 @@
         <w:pStyle w:val="BodyText"/>
       </w:pPr>
       <w:r>
-        <w:t>Resident physician in internal medicine with an interest in heart rate variability, epidemiology, biostatistics, and point-of-care ultrasonography.</w:t>
+        <w:t>Resident physician in internal medicine with an interest in autonomic dysfunction, heart rate variability, epidemiology, biostatistics, and point-of-care ultrasonography.</w:t>
       </w:r>
     </w:p>
     <w:p>
@@ -86,7 +75,10 @@
       </w:r>
       <w:r>
         <w:br/>
-        <w:t>Department of Medicine</w:t>
+        <w:t>Depa</w:t>
+      </w:r>
+      <w:r>
+        <w:t>rtment of Medicine</w:t>
       </w:r>
       <w:r>
         <w:br/>
@@ -113,15 +105,7 @@
         <w:pStyle w:val="BodyText"/>
       </w:pPr>
       <w:r>
-        <w:t>80 Jesse Hill Jr. </w:t>
-      </w:r>
-      <w:proofErr w:type="spellStart"/>
-      <w:r>
-        <w:t>Dr</w:t>
-      </w:r>
-      <w:proofErr w:type="spellEnd"/>
-      <w:r>
-        <w:t xml:space="preserve"> SE</w:t>
+        <w:t>80 Jesse Hill Jr. Dr SE</w:t>
       </w:r>
       <w:r>
         <w:br/>
@@ -134,6 +118,26 @@
     </w:p>
     <w:p>
       <w:pPr>
+        <w:pStyle w:val="BodyText"/>
+      </w:pPr>
+      <w:r>
+        <w:t>Home</w:t>
+      </w:r>
+    </w:p>
+    <w:p>
+      <w:pPr>
+        <w:pStyle w:val="BodyText"/>
+      </w:pPr>
+      <w:r>
+        <w:t>1568 Lenox Overlook Road</w:t>
+      </w:r>
+      <w:r>
+        <w:br/>
+        <w:t>Brookhaven, GA 30329</w:t>
+      </w:r>
+    </w:p>
+    <w:p>
+      <w:pPr>
         <w:pStyle w:val="Heading3"/>
       </w:pPr>
       <w:bookmarkStart w:id="5" w:name="contact"/>
@@ -199,7 +203,10 @@
         <w:pStyle w:val="FirstParagraph"/>
       </w:pPr>
       <w:r>
-        <w:t>United States of America</w:t>
+        <w:t>Un</w:t>
+      </w:r>
+      <w:r>
+        <w:t>ited States of America</w:t>
       </w:r>
     </w:p>
     <w:p>
@@ -254,11 +261,15 @@
         <w:rPr>
           <w:rStyle w:val="VerbatimChar"/>
         </w:rPr>
+        <w:lastRenderedPageBreak/>
         <w:t>2012-2016</w:t>
       </w:r>
       <w:r>
         <w:br/>
-        <w:t>Texas A&amp;M University College of Medicine, College Station, Texas</w:t>
+        <w:t>Texas A&amp;M University College of Medicine, College Statio</w:t>
+      </w:r>
+      <w:r>
+        <w:t>n, Texas</w:t>
       </w:r>
       <w:r>
         <w:br/>
@@ -276,7 +287,6 @@
       </w:pPr>
       <w:bookmarkStart w:id="9" w:name="postgraduate-training"/>
       <w:r>
-        <w:lastRenderedPageBreak/>
         <w:t>Postgraduate training</w:t>
       </w:r>
       <w:bookmarkEnd w:id="9"/>
@@ -328,7 +338,10 @@
       </w:r>
       <w:r>
         <w:br/>
-        <w:t>USMLE Step 2 CK (253)</w:t>
+        <w:t>USMLE Step 2 CK (25</w:t>
+      </w:r>
+      <w:r>
+        <w:t>3)</w:t>
       </w:r>
       <w:r>
         <w:br/>
@@ -502,7 +515,10 @@
       </w:r>
       <w:r>
         <w:br/>
-        <w:t>Physician Assistant Program</w:t>
+        <w:t xml:space="preserve">Physician </w:t>
+      </w:r>
+      <w:r>
+        <w:t>Assistant Program</w:t>
       </w:r>
       <w:r>
         <w:br/>
@@ -516,296 +532,6 @@
           <w:i/>
         </w:rPr>
         <w:t>Faculty Preceptor</w:t>
-      </w:r>
-    </w:p>
-    <w:p>
-      <w:pPr>
-        <w:pStyle w:val="BodyText"/>
-      </w:pPr>
-      <w:r>
-        <w:rPr>
-          <w:rStyle w:val="VerbatimChar"/>
-        </w:rPr>
-        <w:t>2018</w:t>
-      </w:r>
-      <w:r>
-        <w:br/>
-        <w:t>Emory University School of Medicine</w:t>
-      </w:r>
-      <w:r>
-        <w:br/>
-      </w:r>
-      <w:r>
-        <w:rPr>
-          <w:i/>
-        </w:rPr>
-        <w:t>M3 Ultrasound Workshop Leader</w:t>
-      </w:r>
-    </w:p>
-    <w:p>
-      <w:pPr>
-        <w:pStyle w:val="BodyText"/>
-      </w:pPr>
-      <w:r>
-        <w:rPr>
-          <w:rStyle w:val="VerbatimChar"/>
-        </w:rPr>
-        <w:lastRenderedPageBreak/>
-        <w:t>2019</w:t>
-      </w:r>
-      <w:r>
-        <w:br/>
-        <w:t>Emory University School of Medicine</w:t>
-      </w:r>
-      <w:r>
-        <w:br/>
-      </w:r>
-      <w:r>
-        <w:rPr>
-          <w:i/>
-        </w:rPr>
-        <w:t xml:space="preserve">Physical Exam and Clinical </w:t>
-      </w:r>
-      <w:proofErr w:type="gramStart"/>
-      <w:r>
-        <w:rPr>
-          <w:i/>
-        </w:rPr>
-        <w:t>Decision Making</w:t>
-      </w:r>
-      <w:proofErr w:type="gramEnd"/>
-      <w:r>
-        <w:rPr>
-          <w:i/>
-        </w:rPr>
-        <w:t xml:space="preserve"> Workshop Leader</w:t>
-      </w:r>
-    </w:p>
-    <w:p>
-      <w:pPr>
-        <w:pStyle w:val="Heading3"/>
-      </w:pPr>
-      <w:bookmarkStart w:id="15" w:name="medical-resident"/>
-      <w:r>
-        <w:t>Medical resident</w:t>
-      </w:r>
-      <w:bookmarkEnd w:id="15"/>
-    </w:p>
-    <w:p>
-      <w:pPr>
-        <w:pStyle w:val="FirstParagraph"/>
-      </w:pPr>
-      <w:r>
-        <w:rPr>
-          <w:rStyle w:val="VerbatimChar"/>
-        </w:rPr>
-        <w:t>2018</w:t>
-      </w:r>
-      <w:r>
-        <w:br/>
-        <w:t>Emory University School of Medicine</w:t>
-      </w:r>
-      <w:r>
-        <w:br/>
-        <w:t>J. Willis Hurst Internal Medicine Residency Program</w:t>
-      </w:r>
-      <w:r>
-        <w:br/>
-      </w:r>
-      <w:r>
-        <w:rPr>
-          <w:i/>
-        </w:rPr>
-        <w:t>Lotions and Ointments and Creams, Oh My!</w:t>
-      </w:r>
-      <w:r>
-        <w:br/>
-        <w:t>Bite-Sized Teaching Mode Conference</w:t>
-      </w:r>
-    </w:p>
-    <w:p>
-      <w:pPr>
-        <w:pStyle w:val="BodyText"/>
-      </w:pPr>
-      <w:r>
-        <w:rPr>
-          <w:rStyle w:val="VerbatimChar"/>
-        </w:rPr>
-        <w:t>2018</w:t>
-      </w:r>
-      <w:r>
-        <w:br/>
-        <w:t>Emory University School of Medicine</w:t>
-      </w:r>
-      <w:r>
-        <w:br/>
-        <w:t>J. Willis Hurst Internal Medicine Residency Program</w:t>
-      </w:r>
-      <w:r>
-        <w:br/>
-      </w:r>
-      <w:r>
-        <w:rPr>
-          <w:i/>
-        </w:rPr>
-        <w:t>The Problem Learner: A history and physical for learners with difficulties</w:t>
-      </w:r>
-      <w:r>
-        <w:br/>
-        <w:t>Lecture for Distinction in Teaching and Leadership Conference</w:t>
-      </w:r>
-    </w:p>
-    <w:p>
-      <w:pPr>
-        <w:pStyle w:val="BodyText"/>
-      </w:pPr>
-      <w:r>
-        <w:rPr>
-          <w:rStyle w:val="VerbatimChar"/>
-        </w:rPr>
-        <w:t>2018</w:t>
-      </w:r>
-      <w:r>
-        <w:br/>
-        <w:t>Emory University School of Medicine</w:t>
-      </w:r>
-      <w:r>
-        <w:br/>
-        <w:t>J. Willis Hurst Internal Medicine Residency Program</w:t>
-      </w:r>
-      <w:r>
-        <w:br/>
-      </w:r>
-      <w:r>
-        <w:rPr>
-          <w:i/>
-        </w:rPr>
-        <w:t>Intervention of Ischemic Stroke: Thrombectomy in 6 to 16 Hours with Selection by Perfusion Imaging</w:t>
-      </w:r>
-      <w:r>
-        <w:br/>
-        <w:t>Journal Club Conference</w:t>
-      </w:r>
-    </w:p>
-    <w:p>
-      <w:pPr>
-        <w:pStyle w:val="BodyText"/>
-      </w:pPr>
-      <w:r>
-        <w:rPr>
-          <w:rStyle w:val="VerbatimChar"/>
-        </w:rPr>
-        <w:t>2018</w:t>
-      </w:r>
-      <w:r>
-        <w:br/>
-        <w:t>Emory University School of Medicine</w:t>
-      </w:r>
-      <w:r>
-        <w:br/>
-        <w:t>J. Willis Hurst Internal Medicine Residency Program</w:t>
-      </w:r>
-      <w:r>
-        <w:br/>
-      </w:r>
-      <w:r>
-        <w:rPr>
-          <w:i/>
-        </w:rPr>
-        <w:t>Ironing Out Transfusions in Sickle Cell</w:t>
-      </w:r>
-      <w:r>
-        <w:br/>
-        <w:t>Bite-Sized Teaching Mode Conference</w:t>
-      </w:r>
-    </w:p>
-    <w:p>
-      <w:pPr>
-        <w:pStyle w:val="Heading3"/>
-      </w:pPr>
-      <w:bookmarkStart w:id="16" w:name="faculty"/>
-      <w:r>
-        <w:t>Faculty</w:t>
-      </w:r>
-      <w:bookmarkEnd w:id="16"/>
-    </w:p>
-    <w:p>
-      <w:pPr>
-        <w:pStyle w:val="FirstParagraph"/>
-      </w:pPr>
-      <w:r>
-        <w:rPr>
-          <w:rStyle w:val="VerbatimChar"/>
-        </w:rPr>
-        <w:t>2017</w:t>
-      </w:r>
-      <w:r>
-        <w:br/>
-        <w:t>Emory University School of Medicine</w:t>
-      </w:r>
-      <w:r>
-        <w:br/>
-        <w:t>Department of Medicine</w:t>
-      </w:r>
-      <w:r>
-        <w:br/>
-      </w:r>
-      <w:r>
-        <w:rPr>
-          <w:i/>
-        </w:rPr>
-        <w:t>Parasternal Long Axis View</w:t>
-      </w:r>
-      <w:r>
-        <w:br/>
-        <w:t>Lecture for Faculty Development Conference</w:t>
-      </w:r>
-    </w:p>
-    <w:p>
-      <w:pPr>
-        <w:pStyle w:val="Heading3"/>
-      </w:pPr>
-      <w:bookmarkStart w:id="17" w:name="regional"/>
-      <w:r>
-        <w:rPr>
-          <w:b/>
-        </w:rPr>
-        <w:t>REGIONAL</w:t>
-      </w:r>
-      <w:bookmarkEnd w:id="17"/>
-    </w:p>
-    <w:p>
-      <w:pPr>
-        <w:pStyle w:val="Heading3"/>
-      </w:pPr>
-      <w:bookmarkStart w:id="18" w:name="faculty-1"/>
-      <w:r>
-        <w:t>Faculty</w:t>
-      </w:r>
-      <w:bookmarkEnd w:id="18"/>
-    </w:p>
-    <w:p>
-      <w:pPr>
-        <w:pStyle w:val="FirstParagraph"/>
-      </w:pPr>
-      <w:r>
-        <w:rPr>
-          <w:rStyle w:val="VerbatimChar"/>
-        </w:rPr>
-        <w:t>2018</w:t>
-      </w:r>
-      <w:r>
-        <w:br/>
-        <w:t>Southern Hospital Medicine Conference</w:t>
-      </w:r>
-      <w:r>
-        <w:br/>
-      </w:r>
-      <w:r>
-        <w:rPr>
-          <w:i/>
-        </w:rPr>
-        <w:t>Ultrasound Workshop: Cardiac, IVC, Lung, Abdominal Views</w:t>
       </w:r>
     </w:p>
     <w:p>
@@ -821,6 +547,297 @@
       </w:r>
       <w:r>
         <w:br/>
+        <w:t>Emory University School of Medicine</w:t>
+      </w:r>
+      <w:r>
+        <w:br/>
+      </w:r>
+      <w:r>
+        <w:rPr>
+          <w:i/>
+        </w:rPr>
+        <w:t>M3 Ultrasound Workshop Leader</w:t>
+      </w:r>
+    </w:p>
+    <w:p>
+      <w:pPr>
+        <w:pStyle w:val="BodyText"/>
+      </w:pPr>
+      <w:r>
+        <w:rPr>
+          <w:rStyle w:val="VerbatimChar"/>
+        </w:rPr>
+        <w:t>2019</w:t>
+      </w:r>
+      <w:r>
+        <w:br/>
+        <w:t>Emory University School of Medicine</w:t>
+      </w:r>
+      <w:r>
+        <w:br/>
+      </w:r>
+      <w:r>
+        <w:rPr>
+          <w:i/>
+        </w:rPr>
+        <w:t>Physical Exam and Clinical Decision Making Workshop Leader</w:t>
+      </w:r>
+    </w:p>
+    <w:p>
+      <w:pPr>
+        <w:pStyle w:val="Heading3"/>
+      </w:pPr>
+      <w:bookmarkStart w:id="15" w:name="medical-resident"/>
+      <w:r>
+        <w:t>Medical re</w:t>
+      </w:r>
+      <w:r>
+        <w:t>sident</w:t>
+      </w:r>
+      <w:bookmarkEnd w:id="15"/>
+    </w:p>
+    <w:p>
+      <w:pPr>
+        <w:pStyle w:val="FirstParagraph"/>
+      </w:pPr>
+      <w:r>
+        <w:rPr>
+          <w:rStyle w:val="VerbatimChar"/>
+        </w:rPr>
+        <w:t>2018</w:t>
+      </w:r>
+      <w:r>
+        <w:br/>
+        <w:t>Emory University School of Medicine</w:t>
+      </w:r>
+      <w:r>
+        <w:br/>
+        <w:t>J. Willis Hurst Internal Medicine Residency Program</w:t>
+      </w:r>
+      <w:r>
+        <w:br/>
+      </w:r>
+      <w:r>
+        <w:rPr>
+          <w:i/>
+        </w:rPr>
+        <w:t>Lotions and Ointments and Creams, Oh My!</w:t>
+      </w:r>
+      <w:r>
+        <w:br/>
+        <w:t>Bite-Sized Teaching Mode Conference</w:t>
+      </w:r>
+    </w:p>
+    <w:p>
+      <w:pPr>
+        <w:pStyle w:val="BodyText"/>
+      </w:pPr>
+      <w:r>
+        <w:rPr>
+          <w:rStyle w:val="VerbatimChar"/>
+        </w:rPr>
+        <w:t>2018</w:t>
+      </w:r>
+      <w:r>
+        <w:br/>
+        <w:t>Emory University School of Medicine</w:t>
+      </w:r>
+      <w:r>
+        <w:br/>
+      </w:r>
+      <w:r>
+        <w:t>J. Willis Hurst Internal Medicine Residency Program</w:t>
+      </w:r>
+      <w:r>
+        <w:br/>
+      </w:r>
+      <w:r>
+        <w:rPr>
+          <w:i/>
+        </w:rPr>
+        <w:t>The Problem Learner: A history and physical for learners with difficulties</w:t>
+      </w:r>
+      <w:r>
+        <w:br/>
+        <w:t>Lecture for Distinction in Teaching and Leadership Conference</w:t>
+      </w:r>
+    </w:p>
+    <w:p>
+      <w:pPr>
+        <w:pStyle w:val="BodyText"/>
+      </w:pPr>
+      <w:r>
+        <w:rPr>
+          <w:rStyle w:val="VerbatimChar"/>
+        </w:rPr>
+        <w:t>2018</w:t>
+      </w:r>
+      <w:r>
+        <w:br/>
+        <w:t>Emory University School of Medicine</w:t>
+      </w:r>
+      <w:r>
+        <w:br/>
+        <w:t>J. Willis Hurst Internal M</w:t>
+      </w:r>
+      <w:r>
+        <w:t>edicine Residency Program</w:t>
+      </w:r>
+      <w:r>
+        <w:br/>
+      </w:r>
+      <w:r>
+        <w:rPr>
+          <w:i/>
+        </w:rPr>
+        <w:t>Intervention of Ischemic Stroke: Thrombectomy in 6 to 16 Hours with Selection by Perfusion Imaging</w:t>
+      </w:r>
+      <w:r>
+        <w:br/>
+        <w:t>Journal Club Conference</w:t>
+      </w:r>
+    </w:p>
+    <w:p>
+      <w:pPr>
+        <w:pStyle w:val="BodyText"/>
+      </w:pPr>
+      <w:r>
+        <w:rPr>
+          <w:rStyle w:val="VerbatimChar"/>
+        </w:rPr>
+        <w:t>2018</w:t>
+      </w:r>
+      <w:r>
+        <w:br/>
+        <w:t>Emory University School of Medicine</w:t>
+      </w:r>
+      <w:r>
+        <w:br/>
+        <w:t>J. Willis Hurst Internal Medicine Residency Program</w:t>
+      </w:r>
+      <w:r>
+        <w:br/>
+      </w:r>
+      <w:r>
+        <w:rPr>
+          <w:i/>
+        </w:rPr>
+        <w:t>Ironing Out Tr</w:t>
+      </w:r>
+      <w:r>
+        <w:rPr>
+          <w:i/>
+        </w:rPr>
+        <w:t>ansfusions in Sickle Cell</w:t>
+      </w:r>
+      <w:r>
+        <w:br/>
+        <w:t>Bite-Sized Teaching Mode Conference</w:t>
+      </w:r>
+    </w:p>
+    <w:p>
+      <w:pPr>
+        <w:pStyle w:val="BodyText"/>
+      </w:pPr>
+      <w:r>
+        <w:rPr>
+          <w:rStyle w:val="VerbatimChar"/>
+        </w:rPr>
+        <w:t>2019</w:t>
+      </w:r>
+      <w:r>
+        <w:br/>
+        <w:t>Emory University School of Medicine</w:t>
+      </w:r>
+      <w:r>
+        <w:br/>
+        <w:t>J. Willis Hurst Internal Medicine Residency Program</w:t>
+      </w:r>
+      <w:r>
+        <w:br/>
+      </w:r>
+      <w:r>
+        <w:rPr>
+          <w:i/>
+        </w:rPr>
+        <w:t>The History of Sudden Cardiac Death: the Role of the Autonomic Nervous System</w:t>
+      </w:r>
+      <w:r>
+        <w:br/>
+        <w:t>Senior Grand Rounds</w:t>
+      </w:r>
+    </w:p>
+    <w:p>
+      <w:pPr>
+        <w:pStyle w:val="Heading3"/>
+      </w:pPr>
+      <w:bookmarkStart w:id="16" w:name="medical-faculty"/>
+      <w:r>
+        <w:t>Med</w:t>
+      </w:r>
+      <w:r>
+        <w:t>ical faculty</w:t>
+      </w:r>
+      <w:bookmarkEnd w:id="16"/>
+    </w:p>
+    <w:p>
+      <w:pPr>
+        <w:pStyle w:val="FirstParagraph"/>
+      </w:pPr>
+      <w:r>
+        <w:rPr>
+          <w:rStyle w:val="VerbatimChar"/>
+        </w:rPr>
+        <w:t>2017</w:t>
+      </w:r>
+      <w:r>
+        <w:t xml:space="preserve"> Emory University School of Medicine</w:t>
+      </w:r>
+      <w:r>
+        <w:br/>
+        <w:t>Division of General Medicine and Geriatrics</w:t>
+      </w:r>
+      <w:r>
+        <w:br/>
+        <w:t>Point-of-Care Ultrasound: Evaluation of the IVC</w:t>
+      </w:r>
+    </w:p>
+    <w:p>
+      <w:pPr>
+        <w:pStyle w:val="Heading3"/>
+      </w:pPr>
+      <w:bookmarkStart w:id="17" w:name="regional"/>
+      <w:r>
+        <w:rPr>
+          <w:b/>
+        </w:rPr>
+        <w:t>REGIONAL</w:t>
+      </w:r>
+      <w:bookmarkEnd w:id="17"/>
+    </w:p>
+    <w:p>
+      <w:pPr>
+        <w:pStyle w:val="Heading3"/>
+      </w:pPr>
+      <w:bookmarkStart w:id="18" w:name="faculty"/>
+      <w:r>
+        <w:lastRenderedPageBreak/>
+        <w:t>Faculty</w:t>
+      </w:r>
+      <w:bookmarkEnd w:id="18"/>
+    </w:p>
+    <w:p>
+      <w:pPr>
+        <w:pStyle w:val="FirstParagraph"/>
+      </w:pPr>
+      <w:r>
+        <w:rPr>
+          <w:rStyle w:val="VerbatimChar"/>
+        </w:rPr>
+        <w:t>2018</w:t>
+      </w:r>
+      <w:r>
+        <w:br/>
         <w:t>Southern Hospital Medicine Conference</w:t>
       </w:r>
       <w:r>
@@ -830,6 +847,36 @@
         <w:rPr>
           <w:i/>
         </w:rPr>
+        <w:t>Ultrasound Workshop: Cardiac, IVC, Lung, Abdominal</w:t>
+      </w:r>
+      <w:r>
+        <w:rPr>
+          <w:i/>
+        </w:rPr>
+        <w:t xml:space="preserve"> Views</w:t>
+      </w:r>
+    </w:p>
+    <w:p>
+      <w:pPr>
+        <w:pStyle w:val="BodyText"/>
+      </w:pPr>
+      <w:r>
+        <w:rPr>
+          <w:rStyle w:val="VerbatimChar"/>
+        </w:rPr>
+        <w:t>2018</w:t>
+      </w:r>
+      <w:r>
+        <w:br/>
+        <w:t>Southern Hospital Medicine Conference</w:t>
+      </w:r>
+      <w:r>
+        <w:br/>
+      </w:r>
+      <w:r>
+        <w:rPr>
+          <w:i/>
+        </w:rPr>
         <w:t>“8 Minutes-to-Win-It”: Top Inpatient Teaching Sessions by Soon-To-Be-Leaders</w:t>
       </w:r>
     </w:p>
@@ -866,34 +913,14 @@
       </w:r>
       <w:r>
         <w:br/>
-      </w:r>
-      <w:proofErr w:type="spellStart"/>
-      <w:r>
-        <w:t>Deema</w:t>
-      </w:r>
-      <w:proofErr w:type="spellEnd"/>
-      <w:r>
-        <w:t xml:space="preserve"> </w:t>
-      </w:r>
-      <w:proofErr w:type="spellStart"/>
-      <w:r>
-        <w:t>Elchoufi</w:t>
-      </w:r>
-      <w:proofErr w:type="spellEnd"/>
-      <w:r>
-        <w:t>, M3 - April 2018</w:t>
-      </w:r>
-      <w:r>
-        <w:br/>
-        <w:t xml:space="preserve">Hugo </w:t>
-      </w:r>
-      <w:proofErr w:type="spellStart"/>
-      <w:r>
-        <w:t>Cavalia</w:t>
-      </w:r>
-      <w:proofErr w:type="spellEnd"/>
-      <w:r>
-        <w:t>, M4 - July 2018</w:t>
+        <w:t>Deema Elchoufi, M3 - Apri</w:t>
+      </w:r>
+      <w:r>
+        <w:t>l 2018</w:t>
+      </w:r>
+      <w:r>
+        <w:br/>
+        <w:t>Hugo Cavalia, M4 - July 2018</w:t>
       </w:r>
       <w:r>
         <w:br/>
@@ -901,27 +928,15 @@
       </w:r>
       <w:r>
         <w:br/>
-        <w:t xml:space="preserve">Anna </w:t>
-      </w:r>
-      <w:proofErr w:type="spellStart"/>
-      <w:r>
-        <w:t>Coronata</w:t>
-      </w:r>
-      <w:proofErr w:type="spellEnd"/>
-      <w:r>
-        <w:t>, M3 - December 2018</w:t>
-      </w:r>
-      <w:r>
-        <w:br/>
-        <w:t xml:space="preserve">Eli </w:t>
-      </w:r>
-      <w:proofErr w:type="spellStart"/>
-      <w:r>
-        <w:t>Mlaver</w:t>
-      </w:r>
-      <w:proofErr w:type="spellEnd"/>
-      <w:r>
-        <w:t>, M3 - December 2018</w:t>
+        <w:t>Anna Coronata, M3 - December 2018</w:t>
+      </w:r>
+      <w:r>
+        <w:br/>
+        <w:t>Eli Mlaver, M3 - December 2018</w:t>
+      </w:r>
+      <w:r>
+        <w:br/>
+        <w:t>Grace Helen Frankel, PA-S - February 2019 to June 2019</w:t>
       </w:r>
     </w:p>
     <w:p>
@@ -943,51 +958,22 @@
       </w:r>
       <w:r>
         <w:br/>
-        <w:t xml:space="preserve">Mangala </w:t>
-      </w:r>
-      <w:proofErr w:type="spellStart"/>
-      <w:r>
-        <w:t>Patil</w:t>
-      </w:r>
-      <w:proofErr w:type="spellEnd"/>
-      <w:r>
-        <w:t xml:space="preserve"> - January 2018</w:t>
-      </w:r>
-      <w:r>
-        <w:br/>
-        <w:t xml:space="preserve">Rebecca </w:t>
-      </w:r>
-      <w:proofErr w:type="spellStart"/>
-      <w:r>
-        <w:t>Neustein</w:t>
-      </w:r>
-      <w:proofErr w:type="spellEnd"/>
-      <w:r>
-        <w:t xml:space="preserve"> - April 2018</w:t>
-      </w:r>
-      <w:r>
-        <w:br/>
-        <w:t xml:space="preserve">Kate </w:t>
-      </w:r>
-      <w:proofErr w:type="spellStart"/>
-      <w:r>
-        <w:t>Measom</w:t>
-      </w:r>
-      <w:proofErr w:type="spellEnd"/>
-      <w:r>
-        <w:t xml:space="preserve"> - April 2018</w:t>
-      </w:r>
-      <w:r>
-        <w:br/>
-        <w:t xml:space="preserve">Kevin </w:t>
-      </w:r>
-      <w:proofErr w:type="spellStart"/>
-      <w:r>
-        <w:t>Luk</w:t>
-      </w:r>
-      <w:proofErr w:type="spellEnd"/>
-      <w:r>
-        <w:t xml:space="preserve"> - August 2018</w:t>
+        <w:t>Mangala Patil - January 2018</w:t>
+      </w:r>
+      <w:r>
+        <w:br/>
+        <w:t>Reb</w:t>
+      </w:r>
+      <w:r>
+        <w:t>ecca Neustein - April 2018</w:t>
+      </w:r>
+      <w:r>
+        <w:br/>
+        <w:t>Kate Measom - April 2018</w:t>
+      </w:r>
+      <w:r>
+        <w:br/>
+        <w:t>Kevin Luk - August 2018</w:t>
       </w:r>
       <w:r>
         <w:br/>
@@ -1007,15 +993,18 @@
       </w:r>
       <w:r>
         <w:br/>
-        <w:t xml:space="preserve">Arjun </w:t>
-      </w:r>
-      <w:proofErr w:type="spellStart"/>
-      <w:r>
-        <w:t>Athreya</w:t>
-      </w:r>
-      <w:proofErr w:type="spellEnd"/>
-      <w:r>
-        <w:t xml:space="preserve"> - January 2019 (Bite-sized Teaching Mode Conference Coach)</w:t>
+        <w:t>Arjun Athreya - January 2</w:t>
+      </w:r>
+      <w:r>
+        <w:t>019 (Bite-sized Teaching Mode Conference Coach)</w:t>
+      </w:r>
+      <w:r>
+        <w:br/>
+        <w:t>Lakshmi Katta - April 2019</w:t>
+      </w:r>
+      <w:r>
+        <w:br/>
+        <w:t>Ryan Brown - April 2019</w:t>
       </w:r>
     </w:p>
     <w:p>
@@ -1075,7 +1064,13 @@
         <w:rPr>
           <w:rStyle w:val="VerbatimChar"/>
         </w:rPr>
-        <w:t>2018-present</w:t>
+        <w:t>2018-prese</w:t>
+      </w:r>
+      <w:r>
+        <w:rPr>
+          <w:rStyle w:val="VerbatimChar"/>
+        </w:rPr>
+        <w:t>nt</w:t>
       </w:r>
       <w:r>
         <w:br/>
@@ -1088,6 +1083,7 @@
       </w:pPr>
       <w:bookmarkStart w:id="21" w:name="honors-and-awards"/>
       <w:r>
+        <w:lastRenderedPageBreak/>
         <w:t>Honors and Awards</w:t>
       </w:r>
       <w:bookmarkEnd w:id="21"/>
@@ -1143,14 +1139,726 @@
       </w:r>
       <w:r>
         <w:br/>
-      </w:r>
-      <w:r>
+        <w:t>Speaker to His Holiness the XIV Dalai L</w:t>
+      </w:r>
+      <w:r>
+        <w:t>ama</w:t>
+      </w:r>
+      <w:r>
+        <w:br/>
+      </w:r>
+      <w:r>
+        <w:rPr>
+          <w:rStyle w:val="VerbatimChar"/>
+        </w:rPr>
+        <w:t>2015</w:t>
+      </w:r>
+      <w:r>
+        <w:br/>
+        <w:t>Texas A&amp;M University College of Medicine Research Symposium, 1st Place Oral Presentation</w:t>
+      </w:r>
+      <w:r>
+        <w:br/>
+      </w:r>
+      <w:r>
+        <w:rPr>
+          <w:rStyle w:val="VerbatimChar"/>
+        </w:rPr>
+        <w:t>2017</w:t>
+      </w:r>
+      <w:r>
+        <w:br/>
+        <w:t>Doctor’s Dilemma (Medical Jeopardy), Emory’s Resident Team, Georgia ACP Conference</w:t>
+      </w:r>
+      <w:r>
+        <w:br/>
+      </w:r>
+      <w:r>
+        <w:rPr>
+          <w:rStyle w:val="VerbatimChar"/>
+        </w:rPr>
+        <w:t>2018</w:t>
+      </w:r>
+      <w:r>
+        <w:br/>
+        <w:t>American Heart Association Scientific Sessions - Top Donors Meeti</w:t>
+      </w:r>
+      <w:r>
+        <w:t>ng presentation</w:t>
+      </w:r>
+      <w:r>
+        <w:br/>
+      </w:r>
+      <w:r>
+        <w:rPr>
+          <w:i/>
+        </w:rPr>
+        <w:t>Special invitation to discuss research with AHA leadership and top philanthropists.</w:t>
+      </w:r>
+    </w:p>
+    <w:p>
+      <w:pPr>
+        <w:pStyle w:val="Heading2"/>
+      </w:pPr>
+      <w:bookmarkStart w:id="22" w:name="skills"/>
+      <w:r>
+        <w:t>Skills</w:t>
+      </w:r>
+      <w:bookmarkEnd w:id="22"/>
+    </w:p>
+    <w:p>
+      <w:pPr>
+        <w:pStyle w:val="Heading3"/>
+      </w:pPr>
+      <w:bookmarkStart w:id="23" w:name="procedural-and-clinical-skills"/>
+      <w:r>
+        <w:t>Procedural and clinical skills</w:t>
+      </w:r>
+      <w:bookmarkEnd w:id="23"/>
+    </w:p>
+    <w:p>
+      <w:pPr>
+        <w:pStyle w:val="FirstParagraph"/>
+      </w:pPr>
+      <w:r>
+        <w:rPr>
+          <w:b/>
+        </w:rPr>
+        <w:t>Point-of-care ultrasonography</w:t>
+      </w:r>
+      <w:r>
+        <w:t>:</w:t>
+      </w:r>
+      <w:r>
+        <w:br/>
+      </w:r>
+      <w:r>
+        <w:t>Training included 1 month of ultrasound curriculum and 2 months of emergency medicine ultrasound during medical school, including wilderness medicine training. Further training in residency during ICU, wards, and cardiology rotations. Skills include obtain</w:t>
+      </w:r>
+      <w:r>
+        <w:t xml:space="preserve"> cardiac views, assessing global cardiac function, identifying pleural disease, IVC assessment, identifying hydronephrosis, and skin/soft tissue evaluation.</w:t>
+      </w:r>
+    </w:p>
+    <w:p>
+      <w:pPr>
+        <w:pStyle w:val="BodyText"/>
+      </w:pPr>
+      <w:r>
+        <w:rPr>
+          <w:b/>
+        </w:rPr>
+        <w:t>Procedures</w:t>
+      </w:r>
+      <w:r>
+        <w:t>:</w:t>
+      </w:r>
+      <w:r>
+        <w:br/>
+        <w:t>Arterial line placement (radial, brachial, dorsalis pedis) - 30</w:t>
+      </w:r>
+      <w:r>
+        <w:br/>
+        <w:t>Arthrocentesis (knee, a</w:t>
+      </w:r>
+      <w:r>
+        <w:t>nkle, shoulder) - 18</w:t>
+      </w:r>
+      <w:r>
+        <w:br/>
+        <w:t>Central line placement (internal jugular, femoral, subclavian) - 58</w:t>
+      </w:r>
+      <w:r>
+        <w:br/>
+        <w:t>Lumbar puncture - 22</w:t>
+      </w:r>
+      <w:r>
+        <w:br/>
+        <w:t>Thoracentesis - 14</w:t>
+      </w:r>
+      <w:r>
+        <w:br/>
+        <w:t>Paracentesis - 17</w:t>
+      </w:r>
+    </w:p>
+    <w:p>
+      <w:pPr>
+        <w:pStyle w:val="Heading3"/>
+      </w:pPr>
+      <w:bookmarkStart w:id="24" w:name="languages-spoken"/>
+      <w:r>
+        <w:t>Languages spoken</w:t>
+      </w:r>
+      <w:bookmarkEnd w:id="24"/>
+    </w:p>
+    <w:p>
+      <w:pPr>
+        <w:pStyle w:val="FirstParagraph"/>
+      </w:pPr>
+      <w:r>
+        <w:t>English</w:t>
+      </w:r>
+      <w:r>
+        <w:br/>
+        <w:t>Gujurati</w:t>
+      </w:r>
+      <w:r>
+        <w:br/>
+        <w:t>Spanish</w:t>
+      </w:r>
+    </w:p>
+    <w:p>
+      <w:pPr>
+        <w:pStyle w:val="Heading3"/>
+      </w:pPr>
+      <w:bookmarkStart w:id="25" w:name="technical-skills"/>
+      <w:r>
+        <w:t>Technical skills</w:t>
+      </w:r>
+      <w:bookmarkEnd w:id="25"/>
+    </w:p>
+    <w:p>
+      <w:pPr>
+        <w:pStyle w:val="FirstParagraph"/>
+      </w:pPr>
+      <w:r>
+        <w:rPr>
+          <w:b/>
+        </w:rPr>
         <w:lastRenderedPageBreak/>
-        <w:t>Speaker to His Holiness the XIV Dalai Lama</w:t>
-      </w:r>
-      <w:r>
-        <w:br/>
-      </w:r>
+        <w:t>Computer programming:</w:t>
+      </w:r>
+      <w:r>
+        <w:br/>
+      </w:r>
+      <w:r>
+        <w:t>R, RStudio - scripting language and environment for statistical computing and graphics</w:t>
+      </w:r>
+      <w:r>
+        <w:br/>
+        <w:t>PERL - high-level programming language for text processing and manipulation</w:t>
+      </w:r>
+      <w:r>
+        <w:br/>
+        <w:t>C++ - low-level programming language for data processing</w:t>
+      </w:r>
+      <w:r>
+        <w:br/>
+        <w:t>Vim - command line editing</w:t>
+      </w:r>
+      <w:r>
+        <w:br/>
+        <w:t xml:space="preserve">Markdown </w:t>
+      </w:r>
+      <w:r>
+        <w:t>- syntax for formatting of writing</w:t>
+      </w:r>
+      <w:r>
+        <w:br/>
+        <w:t>Git, Github - version control system</w:t>
+      </w:r>
+    </w:p>
+    <w:p>
+      <w:pPr>
+        <w:pStyle w:val="Heading3"/>
+      </w:pPr>
+      <w:bookmarkStart w:id="26" w:name="certifications"/>
+      <w:r>
+        <w:t>Certifications</w:t>
+      </w:r>
+      <w:bookmarkEnd w:id="26"/>
+    </w:p>
+    <w:p>
+      <w:pPr>
+        <w:pStyle w:val="FirstParagraph"/>
+      </w:pPr>
+      <w:r>
+        <w:rPr>
+          <w:rStyle w:val="VerbatimChar"/>
+        </w:rPr>
+        <w:t>2007-2010</w:t>
+      </w:r>
+      <w:r>
+        <w:br/>
+        <w:t>EMT-B</w:t>
+      </w:r>
+      <w:r>
+        <w:br/>
+      </w:r>
+      <w:r>
+        <w:rPr>
+          <w:rStyle w:val="VerbatimChar"/>
+        </w:rPr>
+        <w:t>2012—2016</w:t>
+      </w:r>
+      <w:r>
+        <w:br/>
+        <w:t>ATLS</w:t>
+      </w:r>
+      <w:r>
+        <w:br/>
+      </w:r>
+      <w:r>
+        <w:rPr>
+          <w:rStyle w:val="VerbatimChar"/>
+        </w:rPr>
+        <w:t>2012—present</w:t>
+      </w:r>
+      <w:r>
+        <w:br/>
+        <w:t>ACLS</w:t>
+      </w:r>
+      <w:r>
+        <w:br/>
+      </w:r>
+      <w:r>
+        <w:rPr>
+          <w:rStyle w:val="VerbatimChar"/>
+        </w:rPr>
+        <w:t>2015—present</w:t>
+      </w:r>
+      <w:r>
+        <w:br/>
+        <w:t>PADI Open Water Diver</w:t>
+      </w:r>
+      <w:r>
+        <w:br/>
+      </w:r>
+      <w:r>
+        <w:rPr>
+          <w:rStyle w:val="VerbatimChar"/>
+        </w:rPr>
+        <w:t>2016—present</w:t>
+      </w:r>
+      <w:r>
+        <w:br/>
+        <w:t>Wilderness First Responder</w:t>
+      </w:r>
+      <w:r>
+        <w:br/>
+      </w:r>
+      <w:r>
+        <w:rPr>
+          <w:rStyle w:val="VerbatimChar"/>
+        </w:rPr>
+        <w:t>2017—present</w:t>
+      </w:r>
+      <w:r>
+        <w:br/>
+        <w:t>ASA 101 Basic Keelboat</w:t>
+      </w:r>
+    </w:p>
+    <w:p>
+      <w:pPr>
+        <w:pStyle w:val="Heading2"/>
+      </w:pPr>
+      <w:bookmarkStart w:id="27" w:name="conferences"/>
+      <w:r>
+        <w:t>Conferenc</w:t>
+      </w:r>
+      <w:r>
+        <w:t>es</w:t>
+      </w:r>
+      <w:bookmarkEnd w:id="27"/>
+    </w:p>
+    <w:p>
+      <w:pPr>
+        <w:pStyle w:val="Heading3"/>
+      </w:pPr>
+      <w:bookmarkStart w:id="28" w:name="institutional"/>
+      <w:r>
+        <w:t>Institutional</w:t>
+      </w:r>
+      <w:bookmarkEnd w:id="28"/>
+    </w:p>
+    <w:p>
+      <w:pPr>
+        <w:pStyle w:val="FirstParagraph"/>
+      </w:pPr>
+      <w:r>
+        <w:rPr>
+          <w:rStyle w:val="VerbatimChar"/>
+        </w:rPr>
+        <w:t>2009</w:t>
+      </w:r>
+      <w:r>
+        <w:br/>
+      </w:r>
+      <w:r>
+        <w:rPr>
+          <w:i/>
+        </w:rPr>
+        <w:t>Cortisol Levels in Rhesus Monkeys with Maternal Separation Over Longitudinal Cohorts</w:t>
+      </w:r>
+      <w:r>
+        <w:br/>
+      </w:r>
+      <w:r>
+        <w:rPr>
+          <w:b/>
+        </w:rPr>
+        <w:t>Anish Shah</w:t>
+      </w:r>
+      <w:r>
+        <w:t>, Mar Sanchez PhD</w:t>
+      </w:r>
+      <w:r>
+        <w:br/>
+        <w:t>Poster Presentation</w:t>
+      </w:r>
+      <w:r>
+        <w:br/>
+        <w:t>Scholarly Inquiry and Research at Emory Research Partners Symposium</w:t>
+      </w:r>
+      <w:r>
+        <w:br/>
+        <w:t>Atlanta, Georgia</w:t>
+      </w:r>
+    </w:p>
+    <w:p>
+      <w:pPr>
+        <w:pStyle w:val="BodyText"/>
+      </w:pPr>
+      <w:r>
+        <w:rPr>
+          <w:rStyle w:val="VerbatimChar"/>
+        </w:rPr>
+        <w:t>2016</w:t>
+      </w:r>
+      <w:r>
+        <w:br/>
+      </w:r>
+      <w:r>
+        <w:rPr>
+          <w:i/>
+        </w:rPr>
+        <w:t>Long-Term O</w:t>
+      </w:r>
+      <w:r>
+        <w:rPr>
+          <w:i/>
+        </w:rPr>
+        <w:t>utcomes of Newborns with Necrotizing Enterocolitis: a retrospective matched cohort study</w:t>
+      </w:r>
+      <w:r>
+        <w:br/>
+      </w:r>
+      <w:r>
+        <w:rPr>
+          <w:b/>
+        </w:rPr>
+        <w:t>Anish Shah</w:t>
+      </w:r>
+      <w:r>
+        <w:t>, Emily Sanders*, Mary Mrdutt MD, Lena Perger MD</w:t>
+      </w:r>
+      <w:r>
+        <w:br/>
+        <w:t>Texas A&amp;M University College of Medicine Research Symposium, 1st Place</w:t>
+      </w:r>
+      <w:r>
+        <w:br/>
+        <w:t>Temple, Texas</w:t>
+      </w:r>
+    </w:p>
+    <w:p>
+      <w:pPr>
+        <w:pStyle w:val="BodyText"/>
+      </w:pPr>
+      <w:r>
+        <w:rPr>
+          <w:rStyle w:val="VerbatimChar"/>
+        </w:rPr>
+        <w:t>2016</w:t>
+      </w:r>
+      <w:r>
+        <w:br/>
+      </w:r>
+      <w:r>
+        <w:rPr>
+          <w:i/>
+        </w:rPr>
+        <w:t>Long-Term Outcomes</w:t>
+      </w:r>
+      <w:r>
+        <w:rPr>
+          <w:i/>
+        </w:rPr>
+        <w:t xml:space="preserve"> of Newborns with Necrotizing Enterocolitis: a retrospective matched cohort study</w:t>
+      </w:r>
+      <w:r>
+        <w:br/>
+      </w:r>
+      <w:r>
+        <w:rPr>
+          <w:b/>
+        </w:rPr>
+        <w:t>Anish Shah</w:t>
+      </w:r>
+      <w:r>
+        <w:t>, Emily Sanders, Mary Mrdutt MD, Lena Perger MD</w:t>
+      </w:r>
+      <w:r>
+        <w:br/>
+      </w:r>
+      <w:r>
+        <w:lastRenderedPageBreak/>
+        <w:t>Scott &amp; White Healthcare Academic Operations Research Day</w:t>
+      </w:r>
+      <w:r>
+        <w:br/>
+        <w:t>Temple, Texas</w:t>
+      </w:r>
+    </w:p>
+    <w:p>
+      <w:pPr>
+        <w:pStyle w:val="BodyText"/>
+      </w:pPr>
+      <w:r>
+        <w:rPr>
+          <w:rStyle w:val="VerbatimChar"/>
+        </w:rPr>
+        <w:t>2018</w:t>
+      </w:r>
+      <w:r>
+        <w:br/>
+      </w:r>
+      <w:r>
+        <w:rPr>
+          <w:i/>
+        </w:rPr>
+        <w:t>Association of Ischemia with Heart Rate</w:t>
+      </w:r>
+      <w:r>
+        <w:rPr>
+          <w:i/>
+        </w:rPr>
+        <w:t xml:space="preserve"> Variability</w:t>
+      </w:r>
+      <w:r>
+        <w:br/>
+      </w:r>
+      <w:r>
+        <w:rPr>
+          <w:b/>
+        </w:rPr>
+        <w:t>Anish Shah MD</w:t>
+      </w:r>
+      <w:r>
+        <w:t>, Amit Shah MD MSCR</w:t>
+      </w:r>
+      <w:r>
+        <w:br/>
+        <w:t>Poster Presentation</w:t>
+      </w:r>
+      <w:r>
+        <w:br/>
+        <w:t>Emory Internal Medicine Resident Research Day</w:t>
+      </w:r>
+      <w:r>
+        <w:br/>
+        <w:t>Atlanta, Georgia</w:t>
+      </w:r>
+    </w:p>
+    <w:p>
+      <w:pPr>
+        <w:pStyle w:val="BodyText"/>
+      </w:pPr>
+      <w:r>
+        <w:rPr>
+          <w:rStyle w:val="VerbatimChar"/>
+        </w:rPr>
+        <w:t>2018</w:t>
+      </w:r>
+      <w:r>
+        <w:br/>
+      </w:r>
+      <w:r>
+        <w:rPr>
+          <w:i/>
+        </w:rPr>
+        <w:t>The Largest IVC: the examination of torrential tricuspid regurgitation in the setting of peripartum cardiomyopathy</w:t>
+      </w:r>
+      <w:r>
+        <w:br/>
+        <w:t>Birju R</w:t>
+      </w:r>
+      <w:r>
+        <w:t xml:space="preserve">ao MD*, </w:t>
+      </w:r>
+      <w:r>
+        <w:rPr>
+          <w:b/>
+        </w:rPr>
+        <w:t>Anish Shah MD</w:t>
+      </w:r>
+      <w:r>
+        <w:t>, Stephen D. Clements MD</w:t>
+      </w:r>
+      <w:r>
+        <w:br/>
+        <w:t>Poster Presentation</w:t>
+      </w:r>
+      <w:r>
+        <w:br/>
+        <w:t>Mr. William E. Booth and Dr. James Zaidan Grady Resident Research Day</w:t>
+      </w:r>
+      <w:r>
+        <w:br/>
+        <w:t>Atlanta, Georgia</w:t>
+      </w:r>
+    </w:p>
+    <w:p>
+      <w:pPr>
+        <w:pStyle w:val="BodyText"/>
+      </w:pPr>
+      <w:r>
+        <w:rPr>
+          <w:rStyle w:val="VerbatimChar"/>
+        </w:rPr>
+        <w:t>2018</w:t>
+      </w:r>
+      <w:r>
+        <w:br/>
+      </w:r>
+      <w:r>
+        <w:rPr>
+          <w:i/>
+        </w:rPr>
+        <w:t>More than Mono: Epstein Barr virus mimicking malignancy</w:t>
+      </w:r>
+      <w:r>
+        <w:br/>
+        <w:t xml:space="preserve">Gabriel Aleixo*, </w:t>
+      </w:r>
+      <w:r>
+        <w:rPr>
+          <w:b/>
+        </w:rPr>
+        <w:t>Anish Shah MD</w:t>
+      </w:r>
+      <w:r>
+        <w:t>, Fuad El Ra</w:t>
+      </w:r>
+      <w:r>
+        <w:t>ssi MD</w:t>
+      </w:r>
+      <w:r>
+        <w:br/>
+        <w:t>Poster Presentation</w:t>
+      </w:r>
+      <w:r>
+        <w:br/>
+        <w:t>Mr. William E. Booth and Dr. James Zaidan Grady Resident Research Day</w:t>
+      </w:r>
+      <w:r>
+        <w:br/>
+        <w:t>Atlanta, Georgia</w:t>
+      </w:r>
+    </w:p>
+    <w:p>
+      <w:pPr>
+        <w:pStyle w:val="BodyText"/>
+      </w:pPr>
+      <w:r>
+        <w:rPr>
+          <w:rStyle w:val="VerbatimChar"/>
+        </w:rPr>
+        <w:t>2018</w:t>
+      </w:r>
+      <w:r>
+        <w:br/>
+      </w:r>
+      <w:r>
+        <w:rPr>
+          <w:i/>
+        </w:rPr>
+        <w:t>Association of Ischemia with Heart Rate Variability</w:t>
+      </w:r>
+      <w:r>
+        <w:br/>
+      </w:r>
+      <w:r>
+        <w:rPr>
+          <w:b/>
+        </w:rPr>
+        <w:t>Anish Shah MD</w:t>
+      </w:r>
+      <w:r>
+        <w:t>, Amit Shah MD MSCR</w:t>
+      </w:r>
+      <w:r>
+        <w:br/>
+        <w:t>Poster Presentation</w:t>
+      </w:r>
+      <w:r>
+        <w:br/>
+        <w:t>Mr. William E. Booth and Dr. Jam</w:t>
+      </w:r>
+      <w:r>
+        <w:t>es Zaidan Grady Resident Research Day</w:t>
+      </w:r>
+      <w:r>
+        <w:br/>
+        <w:t>Atlanta, Georgia</w:t>
+      </w:r>
+    </w:p>
+    <w:p>
+      <w:pPr>
+        <w:pStyle w:val="Heading3"/>
+      </w:pPr>
+      <w:bookmarkStart w:id="29" w:name="regional-1"/>
+      <w:r>
+        <w:t>Regional</w:t>
+      </w:r>
+      <w:bookmarkEnd w:id="29"/>
+    </w:p>
+    <w:p>
+      <w:pPr>
+        <w:pStyle w:val="FirstParagraph"/>
+      </w:pPr>
+      <w:r>
+        <w:rPr>
+          <w:rStyle w:val="VerbatimChar"/>
+        </w:rPr>
+        <w:t>2011</w:t>
+      </w:r>
+      <w:r>
+        <w:br/>
+      </w:r>
+      <w:r>
+        <w:rPr>
+          <w:i/>
+        </w:rPr>
+        <w:t>Influence of the Acoustic Parameter of Pitch on Emotion and Focus Location in Statements using Ditransitive Verb Manipulations</w:t>
+      </w:r>
+      <w:r>
+        <w:br/>
+      </w:r>
+      <w:r>
+        <w:rPr>
+          <w:b/>
+        </w:rPr>
+        <w:t>Anish Shah</w:t>
+      </w:r>
+      <w:r>
+        <w:t>, Yu Li PhD</w:t>
+      </w:r>
+      <w:r>
+        <w:br/>
+        <w:t>Poster Presentation</w:t>
+      </w:r>
+      <w:r>
+        <w:br/>
+        <w:t>Great Lakes Expo f</w:t>
+      </w:r>
+      <w:r>
+        <w:t>or Experimental and Formal Undergraduate Linguistics, Michigan State University, East Lansing, Michigan</w:t>
+      </w:r>
+    </w:p>
+    <w:p>
+      <w:pPr>
+        <w:pStyle w:val="BodyText"/>
+      </w:pPr>
       <w:r>
         <w:rPr>
           <w:rStyle w:val="VerbatimChar"/>
@@ -1159,24 +1867,237 @@
       </w:r>
       <w:r>
         <w:br/>
-        <w:t>Texas A&amp;M University College of Medicine Research Symposium, 1st Place Oral Presentation</w:t>
-      </w:r>
-      <w:r>
-        <w:br/>
-      </w:r>
-      <w:r>
-        <w:rPr>
-          <w:rStyle w:val="VerbatimChar"/>
-        </w:rPr>
+      </w:r>
+      <w:r>
+        <w:rPr>
+          <w:i/>
+        </w:rPr>
+        <w:t>Illuminating the Case of a Rare GI Bleed</w:t>
+      </w:r>
+      <w:r>
+        <w:br/>
+      </w:r>
+      <w:r>
+        <w:rPr>
+          <w:b/>
+        </w:rPr>
+        <w:t>Anish Shah</w:t>
+      </w:r>
+      <w:r>
+        <w:t>, Austin Metting MD</w:t>
+      </w:r>
+      <w:r>
+        <w:br/>
+        <w:t>Poster Presentation</w:t>
+      </w:r>
+      <w:r>
+        <w:br/>
+        <w:t>American College of Physicians Texas Chapter Conference</w:t>
+      </w:r>
+    </w:p>
+    <w:p>
+      <w:pPr>
+        <w:pStyle w:val="BodyText"/>
+      </w:pPr>
+      <w:r>
+        <w:rPr>
+          <w:rStyle w:val="VerbatimChar"/>
+        </w:rPr>
+        <w:lastRenderedPageBreak/>
         <w:t>2017</w:t>
       </w:r>
       <w:r>
         <w:br/>
-        <w:t>Doctor’s Dilemma (Medical Jeopardy), Emory’s Resident Team, Georgia ACP Conference</w:t>
-      </w:r>
-      <w:r>
-        <w:br/>
-      </w:r>
+      </w:r>
+      <w:r>
+        <w:rPr>
+          <w:i/>
+        </w:rPr>
+        <w:t>Three’s company: nocardiosis, neuroendocrine hyperplasia, and breast cancer</w:t>
+      </w:r>
+      <w:r>
+        <w:br/>
+      </w:r>
+      <w:r>
+        <w:rPr>
+          <w:b/>
+        </w:rPr>
+        <w:t>Anish Shah MD</w:t>
+      </w:r>
+      <w:r>
+        <w:t>, Stephen D. Clements MD, Matthew Dudgeon MD PhD</w:t>
+      </w:r>
+      <w:r>
+        <w:br/>
+        <w:t>Poster Presentation</w:t>
+      </w:r>
+      <w:r>
+        <w:br/>
+        <w:t>American College of Physicians Georgia Chapter Conference</w:t>
+      </w:r>
+      <w:r>
+        <w:br/>
+        <w:t>Savannah, Georgia</w:t>
+      </w:r>
+    </w:p>
+    <w:p>
+      <w:pPr>
+        <w:pStyle w:val="BodyText"/>
+      </w:pPr>
+      <w:r>
+        <w:rPr>
+          <w:rStyle w:val="VerbatimChar"/>
+        </w:rPr>
+        <w:t>2017</w:t>
+      </w:r>
+      <w:r>
+        <w:br/>
+      </w:r>
+      <w:r>
+        <w:rPr>
+          <w:i/>
+        </w:rPr>
+        <w:t>Three’s comp</w:t>
+      </w:r>
+      <w:r>
+        <w:rPr>
+          <w:i/>
+        </w:rPr>
+        <w:t>any: nocardiosis, neuroendocrine hyperplasia, and breast cancer</w:t>
+      </w:r>
+      <w:r>
+        <w:br/>
+      </w:r>
+      <w:r>
+        <w:rPr>
+          <w:b/>
+        </w:rPr>
+        <w:t>Anish Shah MD</w:t>
+      </w:r>
+      <w:r>
+        <w:t>, Stephen D. Clements MD, Matthew Dudgeon MD PhD</w:t>
+      </w:r>
+      <w:r>
+        <w:br/>
+        <w:t>Poster Presentation</w:t>
+      </w:r>
+      <w:r>
+        <w:br/>
+        <w:t>Southern Hospital Medicine Conference</w:t>
+      </w:r>
+      <w:r>
+        <w:br/>
+        <w:t>New Orleans, Louisiana</w:t>
+      </w:r>
+    </w:p>
+    <w:p>
+      <w:pPr>
+        <w:pStyle w:val="Heading3"/>
+      </w:pPr>
+      <w:bookmarkStart w:id="30" w:name="national"/>
+      <w:r>
+        <w:t>National</w:t>
+      </w:r>
+      <w:bookmarkEnd w:id="30"/>
+    </w:p>
+    <w:p>
+      <w:pPr>
+        <w:pStyle w:val="FirstParagraph"/>
+      </w:pPr>
+      <w:r>
+        <w:rPr>
+          <w:rStyle w:val="VerbatimChar"/>
+        </w:rPr>
+        <w:t>2014</w:t>
+      </w:r>
+      <w:r>
+        <w:br/>
+      </w:r>
+      <w:r>
+        <w:rPr>
+          <w:i/>
+        </w:rPr>
+        <w:t>Genetic Linkage Analysis for Cystic Fibrosis Related Diabetes</w:t>
+      </w:r>
+      <w:r>
+        <w:br/>
+      </w:r>
+      <w:r>
+        <w:rPr>
+          <w:b/>
+        </w:rPr>
+        <w:t>Anish Shah</w:t>
+      </w:r>
+      <w:r>
+        <w:t>, Scott Blackman MD PhD</w:t>
+      </w:r>
+      <w:r>
+        <w:br/>
+        <w:t>Poster Presentation</w:t>
+      </w:r>
+      <w:r>
+        <w:br/>
+        <w:t>NIDDK Medical Student Research Symposium at Vanderbilt University</w:t>
+      </w:r>
+      <w:r>
+        <w:br/>
+        <w:t>Vanderbilt University, Nashville, Tennessee</w:t>
+      </w:r>
+    </w:p>
+    <w:p>
+      <w:pPr>
+        <w:pStyle w:val="BodyText"/>
+      </w:pPr>
+      <w:r>
+        <w:rPr>
+          <w:rStyle w:val="VerbatimChar"/>
+        </w:rPr>
+        <w:t>2017</w:t>
+      </w:r>
+      <w:r>
+        <w:br/>
+      </w:r>
+      <w:r>
+        <w:rPr>
+          <w:i/>
+        </w:rPr>
+        <w:t>Long-Term Outcomes of New</w:t>
+      </w:r>
+      <w:r>
+        <w:rPr>
+          <w:i/>
+        </w:rPr>
+        <w:t>borns with Necrotizing Enterocolitis: a retrospective matched cohort study</w:t>
+      </w:r>
+      <w:r>
+        <w:br/>
+      </w:r>
+      <w:r>
+        <w:rPr>
+          <w:b/>
+        </w:rPr>
+        <w:t>Anish Shah</w:t>
+      </w:r>
+      <w:r>
+        <w:t>, Emily Sanders, Mary Mrdutt MD*, Lena Perger MD</w:t>
+      </w:r>
+      <w:r>
+        <w:br/>
+        <w:t>Oral Presentation</w:t>
+      </w:r>
+      <w:r>
+        <w:br/>
+        <w:t>Annual Meeting of the Canadian Association of Pediatric Surgery</w:t>
+      </w:r>
+      <w:r>
+        <w:br/>
+        <w:t>Vancouver, Canada</w:t>
+      </w:r>
+    </w:p>
+    <w:p>
+      <w:pPr>
+        <w:pStyle w:val="BodyText"/>
+      </w:pPr>
       <w:r>
         <w:rPr>
           <w:rStyle w:val="VerbatimChar"/>
@@ -1185,1223 +2106,95 @@
       </w:r>
       <w:r>
         <w:br/>
-        <w:t>American Heart Association Scientific Sessions - Top Donors Meeting presentation</w:t>
-      </w:r>
-      <w:r>
-        <w:br/>
       </w:r>
       <w:r>
         <w:rPr>
           <w:i/>
         </w:rPr>
-        <w:t>Special invitation to discuss research with AHA leadership and top philanthropists.</w:t>
+        <w:t>Circadian Autonom</w:t>
+      </w:r>
+      <w:r>
+        <w:rPr>
+          <w:i/>
+        </w:rPr>
+        <w:t>ic Inflexibility: a Marker of Ischemic Heart Disease</w:t>
+      </w:r>
+      <w:r>
+        <w:br/>
+      </w:r>
+      <w:r>
+        <w:rPr>
+          <w:b/>
+        </w:rPr>
+        <w:t>Anish Shah MD</w:t>
+      </w:r>
+      <w:r>
+        <w:t>*, Rachel Lampert MD, Jack Goldberg PhD, J. Douglas Bremner MD, Lian Li PhD, Marc Thames MD, Viola Vaccarino MD PhD, Amit Shah MD MSCR</w:t>
+      </w:r>
+      <w:r>
+        <w:br/>
+        <w:t>Poster Presentation</w:t>
+      </w:r>
+      <w:r>
+        <w:br/>
+        <w:t>American Heart Association Scientif</w:t>
+      </w:r>
+      <w:r>
+        <w:t>ic Sessions</w:t>
+      </w:r>
+      <w:r>
+        <w:br/>
+        <w:t>Chicago, Illinois</w:t>
       </w:r>
     </w:p>
     <w:p>
       <w:pPr>
         <w:pStyle w:val="Heading2"/>
       </w:pPr>
-      <w:bookmarkStart w:id="22" w:name="skills"/>
-      <w:r>
-        <w:t>Skills</w:t>
-      </w:r>
-      <w:bookmarkEnd w:id="22"/>
+      <w:bookmarkStart w:id="31" w:name="research"/>
+      <w:r>
+        <w:t>Research</w:t>
+      </w:r>
+      <w:bookmarkEnd w:id="31"/>
     </w:p>
     <w:p>
       <w:pPr>
         <w:pStyle w:val="Heading3"/>
       </w:pPr>
-      <w:bookmarkStart w:id="23" w:name="procedural-and-clinical-skills"/>
-      <w:r>
-        <w:t>Procedural and clinical skills</w:t>
-      </w:r>
-      <w:bookmarkEnd w:id="23"/>
+      <w:bookmarkStart w:id="32" w:name="manuscripts"/>
+      <w:r>
+        <w:t>Manuscripts</w:t>
+      </w:r>
+      <w:bookmarkEnd w:id="32"/>
+    </w:p>
+    <w:p>
+      <w:pPr>
+        <w:pStyle w:val="Heading3"/>
+      </w:pPr>
+      <w:bookmarkStart w:id="33" w:name="works-in-progress"/>
+      <w:r>
+        <w:t>Works in progress</w:t>
+      </w:r>
+      <w:bookmarkEnd w:id="33"/>
     </w:p>
     <w:p>
       <w:pPr>
         <w:pStyle w:val="FirstParagraph"/>
       </w:pPr>
       <w:r>
+        <w:t xml:space="preserve">Mrdutt, M, </w:t>
+      </w:r>
+      <w:r>
         <w:rPr>
           <w:b/>
         </w:rPr>
-        <w:t>Point-of-care ultrasonography</w:t>
-      </w:r>
-      <w:r>
-        <w:t>:</w:t>
-      </w:r>
-      <w:r>
-        <w:br/>
-        <w:t>Training included 1 month of ultrasound curriculum and 2 months of emergency medicine ultrasound during medical school, including wilderness medicine training. Further training in residency during ICU, wards, and cardiology rotations. Skills include obtain cardiac views, assessing global cardiac function, identifying pleural disease, IVC assessment, identifying hydronephrosis, and skin/soft tissue evaluation.</w:t>
-      </w:r>
-    </w:p>
-    <w:p>
-      <w:pPr>
-        <w:pStyle w:val="BodyText"/>
-      </w:pPr>
-      <w:r>
-        <w:rPr>
-          <w:b/>
-        </w:rPr>
-        <w:t>Procedures</w:t>
-      </w:r>
-      <w:r>
-        <w:t>:</w:t>
-      </w:r>
-      <w:r>
-        <w:br/>
-        <w:t>Arterial line placement (radial, brachial, dorsalis pedis) - 30</w:t>
-      </w:r>
-      <w:r>
-        <w:br/>
-        <w:t>Arthrocentesis (knee, ankle, shoulder) - 18</w:t>
-      </w:r>
-      <w:r>
-        <w:br/>
-        <w:t>Central line placement (internal jugular, femoral, subclavian) - 58</w:t>
-      </w:r>
-      <w:r>
-        <w:br/>
-        <w:t>Lumbar puncture - 22</w:t>
-      </w:r>
-      <w:r>
-        <w:br/>
-        <w:t>Thoracentesis - 14</w:t>
-      </w:r>
-      <w:r>
-        <w:br/>
-        <w:t>Paracentesis - 17</w:t>
-      </w:r>
-    </w:p>
-    <w:p>
-      <w:pPr>
-        <w:pStyle w:val="Heading3"/>
-      </w:pPr>
-      <w:bookmarkStart w:id="24" w:name="languages-spoken"/>
-      <w:r>
-        <w:t>Languages spoken</w:t>
-      </w:r>
-      <w:bookmarkEnd w:id="24"/>
-    </w:p>
-    <w:p>
-      <w:pPr>
-        <w:pStyle w:val="FirstParagraph"/>
-      </w:pPr>
-      <w:r>
-        <w:t>English</w:t>
-      </w:r>
-      <w:r>
-        <w:br/>
-      </w:r>
-      <w:proofErr w:type="spellStart"/>
-      <w:r>
-        <w:t>Gujurati</w:t>
-      </w:r>
-      <w:proofErr w:type="spellEnd"/>
-      <w:r>
-        <w:br/>
-        <w:t>Spanish</w:t>
-      </w:r>
-    </w:p>
-    <w:p>
-      <w:pPr>
-        <w:pStyle w:val="Heading3"/>
-      </w:pPr>
-      <w:bookmarkStart w:id="25" w:name="technical-skills"/>
-      <w:r>
-        <w:t>Technical skills</w:t>
-      </w:r>
-      <w:bookmarkEnd w:id="25"/>
-    </w:p>
-    <w:p>
-      <w:pPr>
-        <w:pStyle w:val="FirstParagraph"/>
-      </w:pPr>
-      <w:r>
-        <w:rPr>
-          <w:b/>
-        </w:rPr>
-        <w:t>Computer programming:</w:t>
-      </w:r>
-      <w:r>
-        <w:br/>
-        <w:t xml:space="preserve">R, </w:t>
-      </w:r>
-      <w:proofErr w:type="spellStart"/>
-      <w:r>
-        <w:t>RStudio</w:t>
-      </w:r>
-      <w:proofErr w:type="spellEnd"/>
-      <w:r>
-        <w:t xml:space="preserve"> - scripting language and environment for statistical computing and graphics</w:t>
-      </w:r>
-      <w:r>
-        <w:br/>
-        <w:t>PERL - high-level programming language for text processing and manipulation</w:t>
-      </w:r>
-      <w:r>
-        <w:br/>
-        <w:t>C++ - low-level programming language for data processing</w:t>
-      </w:r>
-      <w:r>
-        <w:br/>
-        <w:t>Vim - command line editing</w:t>
-      </w:r>
-      <w:r>
-        <w:br/>
-        <w:t>Markdown - syntax for formatting of writing</w:t>
-      </w:r>
-      <w:r>
-        <w:br/>
-        <w:t xml:space="preserve">Git, </w:t>
-      </w:r>
-      <w:proofErr w:type="spellStart"/>
-      <w:r>
-        <w:t>Github</w:t>
-      </w:r>
-      <w:proofErr w:type="spellEnd"/>
-      <w:r>
-        <w:t xml:space="preserve"> - version control system</w:t>
-      </w:r>
-    </w:p>
-    <w:p>
-      <w:pPr>
-        <w:pStyle w:val="Heading3"/>
-      </w:pPr>
-      <w:bookmarkStart w:id="26" w:name="certifications"/>
-      <w:r>
-        <w:lastRenderedPageBreak/>
-        <w:t>Certifications</w:t>
-      </w:r>
-      <w:bookmarkEnd w:id="26"/>
-    </w:p>
-    <w:p>
-      <w:pPr>
-        <w:pStyle w:val="FirstParagraph"/>
-      </w:pPr>
-      <w:r>
-        <w:rPr>
-          <w:rStyle w:val="VerbatimChar"/>
-        </w:rPr>
-        <w:t>2007-2010</w:t>
-      </w:r>
-      <w:r>
-        <w:br/>
-        <w:t>EMT-B</w:t>
-      </w:r>
-      <w:r>
-        <w:br/>
-      </w:r>
-      <w:r>
-        <w:rPr>
-          <w:rStyle w:val="VerbatimChar"/>
-        </w:rPr>
-        <w:t>2012—2016</w:t>
-      </w:r>
-      <w:r>
-        <w:br/>
-        <w:t>ATLS</w:t>
-      </w:r>
-      <w:r>
-        <w:br/>
-      </w:r>
-      <w:r>
-        <w:rPr>
-          <w:rStyle w:val="VerbatimChar"/>
-        </w:rPr>
-        <w:t>2012—present</w:t>
-      </w:r>
-      <w:r>
-        <w:br/>
-        <w:t>ACLS</w:t>
-      </w:r>
-      <w:r>
-        <w:br/>
-      </w:r>
-      <w:r>
-        <w:rPr>
-          <w:rStyle w:val="VerbatimChar"/>
-        </w:rPr>
-        <w:t>2015—present</w:t>
-      </w:r>
-      <w:r>
-        <w:br/>
-        <w:t>PADI Open Water Diver</w:t>
-      </w:r>
-      <w:r>
-        <w:br/>
-      </w:r>
-      <w:r>
-        <w:rPr>
-          <w:rStyle w:val="VerbatimChar"/>
-        </w:rPr>
-        <w:t>2016—present</w:t>
-      </w:r>
-      <w:r>
-        <w:br/>
-        <w:t>Wilderness First Responder</w:t>
-      </w:r>
-      <w:r>
-        <w:br/>
-      </w:r>
-      <w:r>
-        <w:rPr>
-          <w:rStyle w:val="VerbatimChar"/>
-        </w:rPr>
-        <w:t>2017—present</w:t>
-      </w:r>
-      <w:r>
-        <w:br/>
-        <w:t>ASA 101 Basic Keelboat</w:t>
-      </w:r>
-    </w:p>
-    <w:p>
-      <w:pPr>
-        <w:pStyle w:val="Heading2"/>
-      </w:pPr>
-      <w:bookmarkStart w:id="27" w:name="conferences"/>
-      <w:r>
-        <w:t>Conferences</w:t>
-      </w:r>
-      <w:bookmarkEnd w:id="27"/>
-    </w:p>
-    <w:p>
-      <w:pPr>
-        <w:pStyle w:val="Heading3"/>
-      </w:pPr>
-      <w:bookmarkStart w:id="28" w:name="institutional"/>
-      <w:r>
-        <w:t>Institutional</w:t>
-      </w:r>
-      <w:bookmarkEnd w:id="28"/>
-    </w:p>
-    <w:p>
-      <w:pPr>
-        <w:pStyle w:val="FirstParagraph"/>
-      </w:pPr>
-      <w:r>
-        <w:rPr>
-          <w:rStyle w:val="VerbatimChar"/>
-        </w:rPr>
-        <w:t>2009</w:t>
-      </w:r>
-      <w:r>
-        <w:br/>
-      </w:r>
-      <w:r>
-        <w:rPr>
-          <w:i/>
-        </w:rPr>
-        <w:t>Cortisol Levels in Rhesus Monkeys with Maternal Separation Over Longitudinal Cohorts</w:t>
-      </w:r>
-      <w:r>
-        <w:br/>
-      </w:r>
-      <w:r>
-        <w:rPr>
-          <w:b/>
-        </w:rPr>
-        <w:t>Anish Shah</w:t>
-      </w:r>
-      <w:r>
-        <w:t>, Mar Sanchez PhD</w:t>
-      </w:r>
-      <w:r>
-        <w:br/>
-        <w:t>Poster Presentation</w:t>
-      </w:r>
-      <w:r>
-        <w:br/>
-        <w:t>Scholarly Inquiry and Research at Emory Research Partners Symposium</w:t>
-      </w:r>
-      <w:r>
-        <w:br/>
-        <w:t>Atlanta, Georgia</w:t>
-      </w:r>
-    </w:p>
-    <w:p>
-      <w:pPr>
-        <w:pStyle w:val="BodyText"/>
-      </w:pPr>
-      <w:r>
-        <w:rPr>
-          <w:rStyle w:val="VerbatimChar"/>
-        </w:rPr>
-        <w:t>2016</w:t>
-      </w:r>
-      <w:r>
-        <w:br/>
-      </w:r>
-      <w:r>
-        <w:rPr>
-          <w:i/>
-        </w:rPr>
-        <w:t>Long-Term Outcomes of Newborns with Necrotizing Enterocolitis: a retrospective matched cohort study</w:t>
-      </w:r>
-      <w:r>
-        <w:br/>
-      </w:r>
-      <w:r>
-        <w:rPr>
-          <w:b/>
-        </w:rPr>
-        <w:t>Anish Shah</w:t>
-      </w:r>
-      <w:r>
-        <w:t xml:space="preserve">, Emily Sanders*, Mary </w:t>
-      </w:r>
-      <w:proofErr w:type="spellStart"/>
-      <w:r>
-        <w:t>Mrdutt</w:t>
-      </w:r>
-      <w:proofErr w:type="spellEnd"/>
-      <w:r>
-        <w:t xml:space="preserve"> MD, Lena </w:t>
-      </w:r>
-      <w:proofErr w:type="spellStart"/>
-      <w:r>
-        <w:t>Perger</w:t>
-      </w:r>
-      <w:proofErr w:type="spellEnd"/>
-      <w:r>
-        <w:t xml:space="preserve"> MD</w:t>
-      </w:r>
-      <w:r>
-        <w:br/>
-        <w:t>Texas A&amp;M University College of Medicine Research Symposium, 1st Place</w:t>
-      </w:r>
-      <w:r>
-        <w:br/>
-        <w:t>Temple, Texas</w:t>
-      </w:r>
-    </w:p>
-    <w:p>
-      <w:pPr>
-        <w:pStyle w:val="BodyText"/>
-      </w:pPr>
-      <w:r>
-        <w:rPr>
-          <w:rStyle w:val="VerbatimChar"/>
-        </w:rPr>
-        <w:t>2016</w:t>
-      </w:r>
-      <w:r>
-        <w:br/>
-      </w:r>
-      <w:r>
-        <w:rPr>
-          <w:i/>
-        </w:rPr>
-        <w:t>Long-Term Outcomes of Newborns with Necrotizing Enterocolitis: a retrospective matched cohort study</w:t>
-      </w:r>
-      <w:r>
-        <w:br/>
-      </w:r>
-      <w:r>
-        <w:rPr>
-          <w:b/>
-        </w:rPr>
-        <w:t>Anish Shah</w:t>
-      </w:r>
-      <w:r>
-        <w:t xml:space="preserve">, Emily Sanders, Mary </w:t>
-      </w:r>
-      <w:proofErr w:type="spellStart"/>
-      <w:r>
-        <w:t>Mrdutt</w:t>
-      </w:r>
-      <w:proofErr w:type="spellEnd"/>
-      <w:r>
-        <w:t xml:space="preserve"> MD, Lena </w:t>
-      </w:r>
-      <w:proofErr w:type="spellStart"/>
-      <w:r>
-        <w:t>Perger</w:t>
-      </w:r>
-      <w:proofErr w:type="spellEnd"/>
-      <w:r>
-        <w:t xml:space="preserve"> MD</w:t>
-      </w:r>
-      <w:r>
-        <w:br/>
-        <w:t>Scott &amp; White Healthcare Academic Operations Research Day</w:t>
-      </w:r>
-      <w:r>
-        <w:br/>
-        <w:t>Temple, Texas</w:t>
-      </w:r>
-    </w:p>
-    <w:p>
-      <w:pPr>
-        <w:pStyle w:val="BodyText"/>
-      </w:pPr>
-      <w:r>
-        <w:rPr>
-          <w:rStyle w:val="VerbatimChar"/>
-        </w:rPr>
-        <w:t>2018</w:t>
-      </w:r>
-      <w:r>
-        <w:br/>
-      </w:r>
-      <w:r>
-        <w:rPr>
-          <w:i/>
-        </w:rPr>
-        <w:t>Association of Ischemia with Heart Rate Variability</w:t>
-      </w:r>
-      <w:r>
-        <w:br/>
-      </w:r>
-      <w:r>
-        <w:rPr>
-          <w:b/>
-        </w:rPr>
-        <w:t>Anish Shah MD</w:t>
-      </w:r>
-      <w:r>
-        <w:t>, Amit Shah MD MSCR</w:t>
-      </w:r>
-      <w:r>
-        <w:br/>
-        <w:t>Poster Presentation</w:t>
-      </w:r>
-      <w:r>
-        <w:br/>
-        <w:t>Emory Internal Medicine Resident Research Day</w:t>
-      </w:r>
-      <w:r>
-        <w:br/>
-        <w:t>Atlanta, Georgia</w:t>
-      </w:r>
-    </w:p>
-    <w:p>
-      <w:pPr>
-        <w:pStyle w:val="BodyText"/>
-      </w:pPr>
-      <w:r>
-        <w:rPr>
-          <w:rStyle w:val="VerbatimChar"/>
-        </w:rPr>
-        <w:lastRenderedPageBreak/>
-        <w:t>2018</w:t>
-      </w:r>
-      <w:r>
-        <w:br/>
-      </w:r>
-      <w:r>
-        <w:rPr>
-          <w:i/>
-        </w:rPr>
-        <w:t>The Largest IVC: the examination of torrential tricuspid regurgitation in the setting of peripartum cardiomyopathy</w:t>
-      </w:r>
-      <w:r>
-        <w:br/>
-      </w:r>
-      <w:proofErr w:type="spellStart"/>
-      <w:r>
-        <w:t>Birju</w:t>
-      </w:r>
-      <w:proofErr w:type="spellEnd"/>
-      <w:r>
-        <w:t xml:space="preserve"> Rao MD*, </w:t>
-      </w:r>
-      <w:r>
-        <w:rPr>
-          <w:b/>
-        </w:rPr>
-        <w:t>Anish Shah MD</w:t>
-      </w:r>
-      <w:r>
-        <w:t>, Stephen D. Clements MD</w:t>
-      </w:r>
-      <w:r>
-        <w:br/>
-        <w:t>Poster Presentation</w:t>
-      </w:r>
-      <w:r>
-        <w:br/>
-        <w:t xml:space="preserve">Mr. William E. Booth and Dr. James </w:t>
-      </w:r>
-      <w:proofErr w:type="spellStart"/>
-      <w:r>
-        <w:t>Zaidan</w:t>
-      </w:r>
-      <w:proofErr w:type="spellEnd"/>
-      <w:r>
-        <w:t xml:space="preserve"> Grady Resident Research Day</w:t>
-      </w:r>
-      <w:r>
-        <w:br/>
-        <w:t>Atlanta, Georgia</w:t>
-      </w:r>
-    </w:p>
-    <w:p>
-      <w:pPr>
-        <w:pStyle w:val="BodyText"/>
-      </w:pPr>
-      <w:r>
-        <w:rPr>
-          <w:rStyle w:val="VerbatimChar"/>
-        </w:rPr>
-        <w:t>2018</w:t>
-      </w:r>
-      <w:r>
-        <w:br/>
-      </w:r>
-      <w:r>
-        <w:rPr>
-          <w:i/>
-        </w:rPr>
-        <w:t>More than Mono: Epstein Barr virus mimicking malignancy</w:t>
-      </w:r>
-      <w:r>
-        <w:br/>
-        <w:t xml:space="preserve">Gabriel </w:t>
-      </w:r>
-      <w:proofErr w:type="spellStart"/>
-      <w:r>
-        <w:t>Aleixo</w:t>
-      </w:r>
-      <w:proofErr w:type="spellEnd"/>
-      <w:r>
-        <w:t xml:space="preserve">*, </w:t>
-      </w:r>
-      <w:r>
-        <w:rPr>
-          <w:b/>
-        </w:rPr>
-        <w:t>Anish Shah MD</w:t>
-      </w:r>
-      <w:r>
-        <w:t xml:space="preserve">, </w:t>
-      </w:r>
-      <w:proofErr w:type="spellStart"/>
-      <w:r>
-        <w:t>Fuad</w:t>
-      </w:r>
-      <w:proofErr w:type="spellEnd"/>
-      <w:r>
-        <w:t xml:space="preserve"> El </w:t>
-      </w:r>
-      <w:proofErr w:type="spellStart"/>
-      <w:r>
-        <w:t>Rassi</w:t>
-      </w:r>
-      <w:proofErr w:type="spellEnd"/>
-      <w:r>
-        <w:t xml:space="preserve"> MD</w:t>
-      </w:r>
-      <w:r>
-        <w:br/>
-        <w:t>Poster Presentation</w:t>
-      </w:r>
-      <w:r>
-        <w:br/>
-        <w:t xml:space="preserve">Mr. William E. Booth and Dr. James </w:t>
-      </w:r>
-      <w:proofErr w:type="spellStart"/>
-      <w:r>
-        <w:t>Zaidan</w:t>
-      </w:r>
-      <w:proofErr w:type="spellEnd"/>
-      <w:r>
-        <w:t xml:space="preserve"> Grady Resident Research Day</w:t>
-      </w:r>
-      <w:r>
-        <w:br/>
-        <w:t>Atlanta, Georgia</w:t>
-      </w:r>
-    </w:p>
-    <w:p>
-      <w:pPr>
-        <w:pStyle w:val="BodyText"/>
-      </w:pPr>
-      <w:r>
-        <w:rPr>
-          <w:rStyle w:val="VerbatimChar"/>
-        </w:rPr>
-        <w:t>2018</w:t>
-      </w:r>
-      <w:r>
-        <w:br/>
-      </w:r>
-      <w:r>
-        <w:rPr>
-          <w:i/>
-        </w:rPr>
-        <w:t>Association of Ischemia with Heart Rate Variability</w:t>
-      </w:r>
-      <w:r>
-        <w:br/>
-      </w:r>
-      <w:r>
-        <w:rPr>
-          <w:b/>
-        </w:rPr>
-        <w:t>Anish Shah MD</w:t>
-      </w:r>
-      <w:r>
-        <w:t>, Amit Shah MD MSCR</w:t>
-      </w:r>
-      <w:r>
-        <w:br/>
-        <w:t>Poster Presentation</w:t>
-      </w:r>
-      <w:r>
-        <w:br/>
-        <w:t xml:space="preserve">Mr. William E. Booth and Dr. James </w:t>
-      </w:r>
-      <w:proofErr w:type="spellStart"/>
-      <w:r>
-        <w:t>Zaidan</w:t>
-      </w:r>
-      <w:proofErr w:type="spellEnd"/>
-      <w:r>
-        <w:t xml:space="preserve"> Grady Resident Research Day</w:t>
-      </w:r>
-      <w:r>
-        <w:br/>
-        <w:t>Atlanta, Georgia</w:t>
-      </w:r>
-    </w:p>
-    <w:p>
-      <w:pPr>
-        <w:pStyle w:val="Heading3"/>
-      </w:pPr>
-      <w:bookmarkStart w:id="29" w:name="regional-1"/>
-      <w:r>
-        <w:t>Regional</w:t>
-      </w:r>
-      <w:bookmarkEnd w:id="29"/>
-    </w:p>
-    <w:p>
-      <w:pPr>
-        <w:pStyle w:val="FirstParagraph"/>
-      </w:pPr>
-      <w:r>
-        <w:rPr>
-          <w:rStyle w:val="VerbatimChar"/>
-        </w:rPr>
-        <w:t>2011</w:t>
-      </w:r>
-      <w:r>
-        <w:br/>
-      </w:r>
-      <w:r>
-        <w:rPr>
-          <w:i/>
-        </w:rPr>
-        <w:t>Influence of the Acoustic Parameter of Pitch on Emotion and Focus Location in Statements using Ditransitive Verb Manipulations</w:t>
-      </w:r>
-      <w:r>
-        <w:br/>
-      </w:r>
-      <w:r>
-        <w:rPr>
-          <w:b/>
-        </w:rPr>
-        <w:t>Anish Shah</w:t>
-      </w:r>
-      <w:r>
-        <w:t>, Yu Li PhD</w:t>
-      </w:r>
-      <w:r>
-        <w:br/>
-        <w:t>Poster Presentation</w:t>
-      </w:r>
-      <w:r>
-        <w:br/>
-        <w:t>Great Lakes Expo for Experimental and Formal Undergraduate Linguistics, Michigan State University, East Lansing, Michigan</w:t>
-      </w:r>
-    </w:p>
-    <w:p>
-      <w:pPr>
-        <w:pStyle w:val="BodyText"/>
-      </w:pPr>
-      <w:r>
-        <w:rPr>
-          <w:rStyle w:val="VerbatimChar"/>
-        </w:rPr>
-        <w:t>2015</w:t>
-      </w:r>
-      <w:r>
-        <w:br/>
-      </w:r>
-      <w:r>
-        <w:rPr>
-          <w:i/>
-        </w:rPr>
-        <w:t>Illuminating the Case of a Rare GI Bleed</w:t>
-      </w:r>
-      <w:r>
-        <w:br/>
-      </w:r>
-      <w:r>
-        <w:rPr>
-          <w:b/>
-        </w:rPr>
-        <w:t>Anish Shah</w:t>
-      </w:r>
-      <w:r>
-        <w:t xml:space="preserve">, Austin </w:t>
-      </w:r>
-      <w:proofErr w:type="spellStart"/>
-      <w:r>
-        <w:t>Metting</w:t>
-      </w:r>
-      <w:proofErr w:type="spellEnd"/>
-      <w:r>
-        <w:t xml:space="preserve"> MD</w:t>
-      </w:r>
-      <w:r>
-        <w:br/>
-        <w:t>Poster Presentation</w:t>
-      </w:r>
-      <w:r>
-        <w:br/>
-        <w:t>American College of Physicians Texas Chapter Conference</w:t>
-      </w:r>
-    </w:p>
-    <w:p>
-      <w:pPr>
-        <w:pStyle w:val="BodyText"/>
-      </w:pPr>
-      <w:r>
-        <w:rPr>
-          <w:rStyle w:val="VerbatimChar"/>
-        </w:rPr>
-        <w:t>2017</w:t>
-      </w:r>
-      <w:r>
-        <w:br/>
-      </w:r>
-      <w:r>
-        <w:rPr>
-          <w:i/>
-        </w:rPr>
-        <w:t xml:space="preserve">Three’s company: </w:t>
-      </w:r>
-      <w:proofErr w:type="spellStart"/>
-      <w:r>
-        <w:rPr>
-          <w:i/>
-        </w:rPr>
-        <w:t>nocardiosis</w:t>
-      </w:r>
-      <w:proofErr w:type="spellEnd"/>
-      <w:r>
-        <w:rPr>
-          <w:i/>
-        </w:rPr>
-        <w:t>, neuroendocrine hyperplasia, and breast cancer</w:t>
-      </w:r>
-      <w:r>
-        <w:br/>
-      </w:r>
-      <w:r>
-        <w:rPr>
-          <w:b/>
-        </w:rPr>
-        <w:t>Anish Shah MD</w:t>
-      </w:r>
-      <w:r>
-        <w:t>, Stephen D. Clements MD, Matthew Dudgeon MD PhD</w:t>
-      </w:r>
-      <w:r>
-        <w:br/>
-        <w:t>Poster Presentation</w:t>
-      </w:r>
-      <w:r>
-        <w:br/>
-        <w:t>American College of Physicians Georgia Chapter Conference</w:t>
-      </w:r>
-      <w:r>
-        <w:br/>
-        <w:t>Savannah, Georgia</w:t>
-      </w:r>
-    </w:p>
-    <w:p>
-      <w:pPr>
-        <w:pStyle w:val="BodyText"/>
-      </w:pPr>
-      <w:r>
-        <w:rPr>
-          <w:rStyle w:val="VerbatimChar"/>
-        </w:rPr>
-        <w:t>2017</w:t>
-      </w:r>
-      <w:r>
-        <w:br/>
-      </w:r>
-      <w:r>
-        <w:rPr>
-          <w:i/>
-        </w:rPr>
-        <w:t xml:space="preserve">Three’s company: </w:t>
-      </w:r>
-      <w:proofErr w:type="spellStart"/>
-      <w:r>
-        <w:rPr>
-          <w:i/>
-        </w:rPr>
-        <w:t>nocardiosis</w:t>
-      </w:r>
-      <w:proofErr w:type="spellEnd"/>
-      <w:r>
-        <w:rPr>
-          <w:i/>
-        </w:rPr>
-        <w:t>, neuroendocrine hyperplasia, and breast cancer</w:t>
-      </w:r>
-      <w:r>
-        <w:br/>
-      </w:r>
-      <w:r>
-        <w:rPr>
-          <w:b/>
-        </w:rPr>
-        <w:lastRenderedPageBreak/>
-        <w:t>Anish Shah MD</w:t>
-      </w:r>
-      <w:r>
-        <w:t>, Stephen D. Clements MD, Matthew Dudgeon MD PhD</w:t>
-      </w:r>
-      <w:r>
-        <w:br/>
-        <w:t>Poster Presentation</w:t>
-      </w:r>
-      <w:r>
-        <w:br/>
-        <w:t>Southern Hospital Medicine Conference</w:t>
-      </w:r>
-      <w:r>
-        <w:br/>
-        <w:t>New Orleans, Louisiana</w:t>
-      </w:r>
-    </w:p>
-    <w:p>
-      <w:pPr>
-        <w:pStyle w:val="Heading3"/>
-      </w:pPr>
-      <w:bookmarkStart w:id="30" w:name="national"/>
-      <w:r>
-        <w:t>National</w:t>
-      </w:r>
-      <w:bookmarkEnd w:id="30"/>
-    </w:p>
-    <w:p>
-      <w:pPr>
-        <w:pStyle w:val="FirstParagraph"/>
-      </w:pPr>
-      <w:r>
-        <w:rPr>
-          <w:rStyle w:val="VerbatimChar"/>
-        </w:rPr>
-        <w:t>2014</w:t>
-      </w:r>
-      <w:r>
-        <w:br/>
-      </w:r>
-      <w:r>
-        <w:rPr>
-          <w:i/>
-        </w:rPr>
-        <w:t>Genetic Linkage Analysis for Cystic Fibrosis Related Diabetes</w:t>
-      </w:r>
-      <w:r>
-        <w:br/>
-      </w:r>
-      <w:r>
-        <w:rPr>
-          <w:b/>
-        </w:rPr>
-        <w:t>Anish Shah</w:t>
-      </w:r>
-      <w:r>
-        <w:t>, Scott Blackman MD PhD</w:t>
-      </w:r>
-      <w:r>
-        <w:br/>
-        <w:t>Poster Presentation</w:t>
-      </w:r>
-      <w:r>
-        <w:br/>
-        <w:t>NIDDK Medical Student Research Symposium at Vanderbilt University</w:t>
-      </w:r>
-      <w:r>
-        <w:br/>
-        <w:t>Vanderbilt University, Nashville, Tennessee</w:t>
-      </w:r>
-    </w:p>
-    <w:p>
-      <w:pPr>
-        <w:pStyle w:val="BodyText"/>
-      </w:pPr>
-      <w:r>
-        <w:rPr>
-          <w:rStyle w:val="VerbatimChar"/>
-        </w:rPr>
-        <w:t>2017</w:t>
-      </w:r>
-      <w:r>
-        <w:br/>
-      </w:r>
-      <w:r>
-        <w:rPr>
-          <w:i/>
-        </w:rPr>
-        <w:t>Long-Term Outcomes of Newborns with Necrotizing Enterocolitis: a retrospective matched cohort study</w:t>
-      </w:r>
-      <w:r>
-        <w:br/>
-      </w:r>
-      <w:r>
-        <w:rPr>
-          <w:b/>
-        </w:rPr>
-        <w:t>Anish Shah</w:t>
-      </w:r>
-      <w:r>
-        <w:t xml:space="preserve">, Emily Sanders, Mary </w:t>
-      </w:r>
-      <w:proofErr w:type="spellStart"/>
-      <w:r>
-        <w:t>Mrdutt</w:t>
-      </w:r>
-      <w:proofErr w:type="spellEnd"/>
-      <w:r>
-        <w:t xml:space="preserve"> MD*, Lena </w:t>
-      </w:r>
-      <w:proofErr w:type="spellStart"/>
-      <w:r>
-        <w:t>Perger</w:t>
-      </w:r>
-      <w:proofErr w:type="spellEnd"/>
-      <w:r>
-        <w:t xml:space="preserve"> MD</w:t>
-      </w:r>
-      <w:r>
-        <w:br/>
-        <w:t>Oral Presentation</w:t>
-      </w:r>
-      <w:r>
-        <w:br/>
-        <w:t>Annual Meeting of the Canadian Association of Pediatric Surgery</w:t>
-      </w:r>
-      <w:r>
-        <w:br/>
-        <w:t>Vancouver, Canada</w:t>
-      </w:r>
-    </w:p>
-    <w:p>
-      <w:pPr>
-        <w:pStyle w:val="BodyText"/>
-      </w:pPr>
-      <w:r>
-        <w:rPr>
-          <w:rStyle w:val="VerbatimChar"/>
-        </w:rPr>
-        <w:t>2018</w:t>
-      </w:r>
-      <w:r>
-        <w:br/>
-      </w:r>
-      <w:r>
-        <w:rPr>
-          <w:i/>
-        </w:rPr>
-        <w:t xml:space="preserve">Circadian Autonomic Inflexibility: </w:t>
-      </w:r>
-      <w:proofErr w:type="gramStart"/>
-      <w:r>
-        <w:rPr>
-          <w:i/>
-        </w:rPr>
-        <w:t>a</w:t>
-      </w:r>
-      <w:proofErr w:type="gramEnd"/>
-      <w:r>
-        <w:rPr>
-          <w:i/>
-        </w:rPr>
-        <w:t xml:space="preserve"> Marker of Ischemic Heart Disease</w:t>
-      </w:r>
-      <w:r>
-        <w:br/>
-      </w:r>
-      <w:r>
-        <w:rPr>
-          <w:b/>
-        </w:rPr>
-        <w:t>Anish Shah MD</w:t>
-      </w:r>
-      <w:r>
-        <w:t xml:space="preserve">*, Rachel Lampert MD, Jack Goldberg PhD, J. Douglas </w:t>
-      </w:r>
-      <w:proofErr w:type="spellStart"/>
-      <w:r>
-        <w:t>Bremner</w:t>
-      </w:r>
-      <w:proofErr w:type="spellEnd"/>
-      <w:r>
-        <w:t xml:space="preserve"> MD, </w:t>
-      </w:r>
-      <w:proofErr w:type="spellStart"/>
-      <w:r>
-        <w:t>Lian</w:t>
-      </w:r>
-      <w:proofErr w:type="spellEnd"/>
-      <w:r>
-        <w:t xml:space="preserve"> Li PhD, Marc Thames MD, Viola Vaccarino MD PhD, Amit Shah MD MSCR</w:t>
-      </w:r>
-      <w:r>
-        <w:br/>
-        <w:t>Poster Presentation</w:t>
-      </w:r>
-      <w:r>
-        <w:br/>
-        <w:t>American Heart Association Scientific Sessions</w:t>
-      </w:r>
-      <w:r>
-        <w:br/>
-        <w:t>Chicago, Illinois</w:t>
-      </w:r>
-    </w:p>
-    <w:p>
-      <w:pPr>
-        <w:pStyle w:val="Heading2"/>
-      </w:pPr>
-      <w:bookmarkStart w:id="31" w:name="research"/>
-      <w:r>
-        <w:t>Research</w:t>
-      </w:r>
-      <w:bookmarkEnd w:id="31"/>
-    </w:p>
-    <w:p>
-      <w:pPr>
-        <w:pStyle w:val="Heading3"/>
-      </w:pPr>
-      <w:bookmarkStart w:id="32" w:name="manuscripts"/>
-      <w:r>
-        <w:t>Manuscripts</w:t>
-      </w:r>
-      <w:bookmarkEnd w:id="32"/>
-    </w:p>
-    <w:p>
-      <w:pPr>
-        <w:pStyle w:val="Heading3"/>
-      </w:pPr>
-      <w:bookmarkStart w:id="33" w:name="works-in-progress"/>
-      <w:r>
-        <w:t>Works in progress</w:t>
-      </w:r>
-      <w:bookmarkEnd w:id="33"/>
-    </w:p>
-    <w:p>
-      <w:pPr>
-        <w:pStyle w:val="FirstParagraph"/>
-      </w:pPr>
-      <w:proofErr w:type="spellStart"/>
-      <w:r>
-        <w:t>Mrdutt</w:t>
-      </w:r>
-      <w:proofErr w:type="spellEnd"/>
-      <w:r>
-        <w:t xml:space="preserve">, M, </w:t>
-      </w:r>
-      <w:r>
-        <w:rPr>
-          <w:b/>
-        </w:rPr>
         <w:t>Shah, AS</w:t>
       </w:r>
       <w:r>
-        <w:t xml:space="preserve">, Sanders, </w:t>
-      </w:r>
-      <w:proofErr w:type="spellStart"/>
-      <w:r>
-        <w:t>Mallett</w:t>
-      </w:r>
-      <w:proofErr w:type="spellEnd"/>
-      <w:r>
-        <w:t xml:space="preserve">, L, </w:t>
-      </w:r>
-      <w:proofErr w:type="spellStart"/>
-      <w:r>
-        <w:t>Perger</w:t>
-      </w:r>
-      <w:proofErr w:type="spellEnd"/>
-      <w:r>
-        <w:t>, LP. “Long-Term Outcomes of Newborns with Necrotizing Enterocolitis: a retrospective matched cohort study”. Canadian Association of Pediatric Surgery Edition of the Journal of Pediatric Surgery, May 2017 [accepted]</w:t>
-      </w:r>
-    </w:p>
-    <w:p>
-      <w:pPr>
-        <w:pStyle w:val="BodyText"/>
-      </w:pPr>
-      <w:r>
-        <w:rPr>
-          <w:b/>
-        </w:rPr>
-        <w:t>Shah, AS</w:t>
-      </w:r>
-      <w:r>
-        <w:t xml:space="preserve">, Alvaro, A, </w:t>
-      </w:r>
-      <w:proofErr w:type="spellStart"/>
-      <w:r>
-        <w:t>Whitsel</w:t>
-      </w:r>
-      <w:proofErr w:type="spellEnd"/>
-      <w:r>
-        <w:t xml:space="preserve">, E, Vaccarino, V, Shah, AJ. “Heart Rate Variability and Psychosocial States: </w:t>
-      </w:r>
-      <w:proofErr w:type="gramStart"/>
-      <w:r>
-        <w:t>an</w:t>
-      </w:r>
-      <w:proofErr w:type="gramEnd"/>
-      <w:r>
-        <w:t xml:space="preserve"> Atherosclerosis Risk In Communities study”. Atherosclerosis Risk </w:t>
-      </w:r>
-      <w:proofErr w:type="gramStart"/>
-      <w:r>
-        <w:t>In</w:t>
-      </w:r>
-      <w:proofErr w:type="gramEnd"/>
-      <w:r>
-        <w:t xml:space="preserve"> Communities Publications Committee, October 2017. [proposal accepted]</w:t>
-      </w:r>
-    </w:p>
-    <w:p>
-      <w:pPr>
-        <w:pStyle w:val="BodyText"/>
-      </w:pPr>
-      <w:r>
-        <w:rPr>
-          <w:b/>
-        </w:rPr>
-        <w:t>Shah, AS</w:t>
-      </w:r>
-      <w:r>
-        <w:t>, Clements, SD, Dudgeon, M. “</w:t>
-      </w:r>
-      <w:proofErr w:type="spellStart"/>
-      <w:r>
-        <w:t>Nocardioma</w:t>
-      </w:r>
-      <w:proofErr w:type="spellEnd"/>
-      <w:r>
-        <w:t xml:space="preserve">: neuroendocrine hyperplasia as a response to pulmonary </w:t>
-      </w:r>
-      <w:proofErr w:type="spellStart"/>
-      <w:r>
-        <w:t>nocardiosis</w:t>
-      </w:r>
-      <w:proofErr w:type="spellEnd"/>
-      <w:r>
-        <w:t>”. Annals of Internal Medicine. [pending]</w:t>
+        <w:t>, Sanders, Mallett, L, Perger, LP. “</w:t>
+      </w:r>
+      <w:r>
+        <w:t>Long-Term Outcomes of Newborns with Necrotizing Enterocolitis: a retrospective matched cohort study”. Canadian Association of Pediatric Surgery Edition of the Journal of Pediatric Surgery, May 2017 [accepted]</w:t>
       </w:r>
     </w:p>
     <w:p>
@@ -2416,15 +2209,10 @@
         <w:t>Shah, AS</w:t>
       </w:r>
       <w:r>
-        <w:t xml:space="preserve">, Lampert R, Goldberg, J, </w:t>
-      </w:r>
-      <w:proofErr w:type="spellStart"/>
-      <w:r>
-        <w:t>Bremner</w:t>
-      </w:r>
-      <w:proofErr w:type="spellEnd"/>
-      <w:r>
-        <w:t>, JD, Vaccarino, V, Shah, AJ. “Circadian Changes in Heart Rate Variability Predict Abnormal Myocardial Perfusion”. [submitted]</w:t>
+        <w:t xml:space="preserve">, Alvaro, A, Whitsel, E, Vaccarino, V, </w:t>
+      </w:r>
+      <w:r>
+        <w:t>Shah, AJ. “Heart Rate Variability and Psychosocial States: an Atherosclerosis Risk In Communities study”. Atherosclerosis Risk In Communities Publications Committee, October 2017. [proposal accepted]</w:t>
       </w:r>
     </w:p>
     <w:p>
@@ -2438,23 +2226,10 @@
         <w:t>Shah, AS</w:t>
       </w:r>
       <w:r>
-        <w:t xml:space="preserve">, Klein, R, </w:t>
-      </w:r>
-      <w:proofErr w:type="spellStart"/>
-      <w:r>
-        <w:t>Akbashev</w:t>
-      </w:r>
-      <w:proofErr w:type="spellEnd"/>
-      <w:r>
-        <w:t xml:space="preserve">, M. “Cardiovascular Ultrasonography in Resident Learning and Clinical Decision Making”. Institutional Review Board, Emory University, Atlanta, Georgia, </w:t>
-      </w:r>
-      <w:proofErr w:type="gramStart"/>
-      <w:r>
-        <w:t>March,</w:t>
-      </w:r>
-      <w:proofErr w:type="gramEnd"/>
-      <w:r>
-        <w:t xml:space="preserve"> 2018. [IRB approval granted]</w:t>
+        <w:t>, Clements, SD, Dudgeon, M. “Nocardioma: neuroen</w:t>
+      </w:r>
+      <w:r>
+        <w:t>docrine hyperplasia as a response to pulmonary nocardiosis”. Annals of Internal Medicine. [pending]</w:t>
       </w:r>
     </w:p>
     <w:p>
@@ -2462,6 +2237,37 @@
         <w:pStyle w:val="BodyText"/>
       </w:pPr>
       <w:r>
+        <w:rPr>
+          <w:b/>
+        </w:rPr>
+        <w:t>Shah, AS</w:t>
+      </w:r>
+      <w:r>
+        <w:t xml:space="preserve">, Lampert R, Goldberg, J, Bremner, JD, Vaccarino, V, Shah, AJ. “Circadian Changes in Heart Rate Variability Predict Abnormal Myocardial Perfusion”. </w:t>
+      </w:r>
+      <w:r>
+        <w:t>[submitted]</w:t>
+      </w:r>
+    </w:p>
+    <w:p>
+      <w:pPr>
+        <w:pStyle w:val="BodyText"/>
+      </w:pPr>
+      <w:r>
+        <w:rPr>
+          <w:b/>
+        </w:rPr>
+        <w:t>Shah, AS</w:t>
+      </w:r>
+      <w:r>
+        <w:t>, Klein, R, Akbashev, M. “Cardiovascular Ultrasonography in Resident Learning and Clinical Decision Making”. Institutional Review Board, Emory University, Atlanta, Georgia, March, 2018. [IRB approval granted]</w:t>
+      </w:r>
+    </w:p>
+    <w:p>
+      <w:pPr>
+        <w:pStyle w:val="BodyText"/>
+      </w:pPr>
+      <w:r>
         <w:t xml:space="preserve">Park, J, </w:t>
       </w:r>
       <w:r>
@@ -2471,15 +2277,10 @@
         <w:t>Shah, AS</w:t>
       </w:r>
       <w:r>
-        <w:t xml:space="preserve">, Mehta, PK, Shah, AJ, Quyyumi, AA, Vaccarino, V, </w:t>
-      </w:r>
-      <w:proofErr w:type="spellStart"/>
-      <w:r>
-        <w:t>Marvar</w:t>
-      </w:r>
-      <w:proofErr w:type="spellEnd"/>
-      <w:r>
-        <w:t>, P. “Brain-Heart Interactions in Stress and Anxiety Related Disorders: Implications for Increased Cardiovascular Disease Risk”. Hypertension. [invited review article, authorship pending]</w:t>
+        <w:t>, Mehta, P</w:t>
+      </w:r>
+      <w:r>
+        <w:t>K, Shah, AJ, Quyyumi, AA, Vaccarino, V, Marvar, P. “Brain-Heart Interactions in Stress and Anxiety Related Disorders: Implications for Increased Cardiovascular Disease Risk”. Hypertension. [invited review article, authorship pending]</w:t>
       </w:r>
     </w:p>
     <w:p>
@@ -2500,7 +2301,13 @@
         <w:rPr>
           <w:rStyle w:val="VerbatimChar"/>
         </w:rPr>
-        <w:t>2014</w:t>
+        <w:t>20</w:t>
+      </w:r>
+      <w:r>
+        <w:rPr>
+          <w:rStyle w:val="VerbatimChar"/>
+        </w:rPr>
+        <w:t>14</w:t>
       </w:r>
       <w:r>
         <w:br/>
@@ -2527,39 +2334,48 @@
       </w:r>
       <w:r>
         <w:br/>
-      </w:r>
-      <w:proofErr w:type="spellStart"/>
-      <w:r>
-        <w:t>Mrdutt</w:t>
-      </w:r>
-      <w:proofErr w:type="spellEnd"/>
-      <w:r>
-        <w:t xml:space="preserve">, M, </w:t>
+        <w:t xml:space="preserve">Mrdutt, M, </w:t>
       </w:r>
       <w:r>
         <w:rPr>
           <w:b/>
         </w:rPr>
+        <w:t>S</w:t>
+      </w:r>
+      <w:r>
+        <w:rPr>
+          <w:b/>
+        </w:rPr>
+        <w:t>hah, AS</w:t>
+      </w:r>
+      <w:r>
+        <w:t>, Sanders, E, Mallett, L, Perger, LP. “Long-Term Outcomes of Newborns with Necrotizing Enterocolitis: a retrospective matched cohort study”. Annual Meeting of the Canadian Association of Pediatric Pediatric Surgeons, Vancouver, British Columbia, Can</w:t>
+      </w:r>
+      <w:r>
+        <w:t>ada.</w:t>
+      </w:r>
+    </w:p>
+    <w:p>
+      <w:pPr>
+        <w:pStyle w:val="BodyText"/>
+      </w:pPr>
+      <w:r>
+        <w:rPr>
+          <w:rStyle w:val="VerbatimChar"/>
+        </w:rPr>
+        <w:t>2017</w:t>
+      </w:r>
+      <w:r>
+        <w:br/>
+      </w:r>
+      <w:r>
+        <w:rPr>
+          <w:b/>
+        </w:rPr>
         <w:t>Shah, AS</w:t>
       </w:r>
       <w:r>
-        <w:t xml:space="preserve">, Sanders, </w:t>
-      </w:r>
-      <w:proofErr w:type="spellStart"/>
-      <w:r>
-        <w:t>Mallett</w:t>
-      </w:r>
-      <w:proofErr w:type="spellEnd"/>
-      <w:r>
-        <w:t xml:space="preserve">, L, </w:t>
-      </w:r>
-      <w:proofErr w:type="spellStart"/>
-      <w:r>
-        <w:t>Perger</w:t>
-      </w:r>
-      <w:proofErr w:type="spellEnd"/>
-      <w:r>
-        <w:t>, LP. “Long-Term Outcomes of Newborns with Necrotizing Enterocolitis: a retrospective matched cohort study”. Annual Meeting of the Canadian Association of Pediatric Surgery Conference.</w:t>
+        <w:t>, Clements, SD, Dudgeon, M. “Three’s company: nocardiosis, neuroendocrine hyperplasia, and breast cancer”. Southern Hospital Medicine Conference, New Orleans, Louisiana.</w:t>
       </w:r>
     </w:p>
     <w:p>
@@ -2570,7 +2386,7 @@
         <w:rPr>
           <w:rStyle w:val="VerbatimChar"/>
         </w:rPr>
-        <w:t>2017</w:t>
+        <w:t>2018</w:t>
       </w:r>
       <w:r>
         <w:br/>
@@ -2582,15 +2398,113 @@
         <w:t>Shah, AS</w:t>
       </w:r>
       <w:r>
-        <w:t xml:space="preserve">, Clements, SD, Dudgeon, M. “Three’s company: </w:t>
-      </w:r>
-      <w:proofErr w:type="spellStart"/>
-      <w:r>
-        <w:t>nocardiosis</w:t>
-      </w:r>
-      <w:proofErr w:type="spellEnd"/>
-      <w:r>
-        <w:t>, neuroendocrine hyperplasia, and breast cancer”. Southern Hospital Medicine Conference, New Orleans, Louisiana.</w:t>
+        <w:t>, Lampert R, Goldberg, J, Bremner, JD, Vaccarino, V, Sh</w:t>
+      </w:r>
+      <w:r>
+        <w:t>ah, AJ. “Circadian Autonomic Inflexibility: a Marker of Ischemic Heart Disease”. Circulation.</w:t>
+      </w:r>
+    </w:p>
+    <w:p>
+      <w:pPr>
+        <w:pStyle w:val="Heading2"/>
+      </w:pPr>
+      <w:bookmarkStart w:id="35" w:name="references"/>
+      <w:r>
+        <w:t>References</w:t>
+      </w:r>
+      <w:bookmarkEnd w:id="35"/>
+    </w:p>
+    <w:p>
+      <w:pPr>
+        <w:pStyle w:val="Heading3"/>
+      </w:pPr>
+      <w:bookmarkStart w:id="36" w:name="academic"/>
+      <w:r>
+        <w:t>Academic</w:t>
+      </w:r>
+      <w:bookmarkEnd w:id="36"/>
+    </w:p>
+    <w:p>
+      <w:pPr>
+        <w:pStyle w:val="FirstParagraph"/>
+      </w:pPr>
+      <w:r>
+        <w:t>Amit Shah, MD, MSCR</w:t>
+      </w:r>
+      <w:r>
+        <w:br/>
+        <w:t>Assistant Professor of Epidemiology Assistant Professor of Medicine (Cardiology)</w:t>
+      </w:r>
+      <w:r>
+        <w:br/>
+        <w:t>1518 Clifton Rd. NE, Rm 3053</w:t>
+      </w:r>
+      <w:r>
+        <w:br/>
+      </w:r>
+      <w:r>
+        <w:lastRenderedPageBreak/>
+        <w:t xml:space="preserve">Atlanta, GA </w:t>
+      </w:r>
+      <w:r>
+        <w:t>30322 Email: ajshah3@emory.edu</w:t>
+      </w:r>
+      <w:r>
+        <w:br/>
+        <w:t>Phone – 404-727-8712</w:t>
+      </w:r>
+    </w:p>
+    <w:p>
+      <w:pPr>
+        <w:pStyle w:val="Heading3"/>
+      </w:pPr>
+      <w:bookmarkStart w:id="37" w:name="clinical"/>
+      <w:r>
+        <w:t>Clinical</w:t>
+      </w:r>
+      <w:bookmarkEnd w:id="37"/>
+    </w:p>
+    <w:p>
+      <w:pPr>
+        <w:pStyle w:val="FirstParagraph"/>
+      </w:pPr>
+      <w:r>
+        <w:t>Anna Kho, MD</w:t>
+      </w:r>
+      <w:r>
+        <w:br/>
+        <w:t>Associate Professor of Medicine</w:t>
+      </w:r>
+      <w:r>
+        <w:br/>
+        <w:t>Division of General Medicine and Geriatrics</w:t>
+      </w:r>
+      <w:r>
+        <w:br/>
+        <w:t>Emory University School of Medicine</w:t>
+      </w:r>
+      <w:r>
+        <w:br/>
+        <w:t>49 Jesse Hill Jr. Dr. S.E.</w:t>
+      </w:r>
+      <w:r>
+        <w:br/>
+        <w:t>Atlanta, GA 30303</w:t>
+      </w:r>
+      <w:r>
+        <w:br/>
+        <w:t>Email: apham@emory.edu</w:t>
+      </w:r>
+      <w:r>
+        <w:br/>
+        <w:t>Of</w:t>
+      </w:r>
+      <w:r>
+        <w:t>fice: 404-778-1626</w:t>
+      </w:r>
+      <w:r>
+        <w:br/>
+        <w:t>Fax: 404-778-1601</w:t>
       </w:r>
     </w:p>
     <w:p>
@@ -2598,261 +2512,152 @@
         <w:pStyle w:val="BodyText"/>
       </w:pPr>
       <w:r>
-        <w:rPr>
-          <w:rStyle w:val="VerbatimChar"/>
-        </w:rPr>
-        <w:t>2018</w:t>
-      </w:r>
-      <w:r>
-        <w:br/>
-      </w:r>
-      <w:r>
-        <w:rPr>
-          <w:b/>
-        </w:rPr>
-        <w:t>Shah, AS</w:t>
-      </w:r>
-      <w:r>
-        <w:t xml:space="preserve">, Lampert R, Goldberg, J, </w:t>
-      </w:r>
-      <w:proofErr w:type="spellStart"/>
-      <w:r>
-        <w:t>Bremner</w:t>
-      </w:r>
-      <w:proofErr w:type="spellEnd"/>
-      <w:r>
-        <w:t xml:space="preserve">, JD, Vaccarino, V, Shah, AJ. “Circadian Autonomic Inflexibility: </w:t>
-      </w:r>
-      <w:proofErr w:type="gramStart"/>
-      <w:r>
-        <w:t>a</w:t>
-      </w:r>
-      <w:proofErr w:type="gramEnd"/>
-      <w:r>
-        <w:t xml:space="preserve"> Marker of Ischemic Heart Disease”. Circulation.</w:t>
-      </w:r>
-    </w:p>
-    <w:p>
-      <w:pPr>
-        <w:pStyle w:val="Heading2"/>
-      </w:pPr>
-      <w:bookmarkStart w:id="35" w:name="references"/>
-      <w:r>
-        <w:t>References</w:t>
-      </w:r>
-      <w:bookmarkEnd w:id="35"/>
+        <w:t>Ananth Vadde, MD</w:t>
+      </w:r>
+      <w:r>
+        <w:br/>
+        <w:t>Instructor of Medicine</w:t>
+      </w:r>
+      <w:r>
+        <w:br/>
+        <w:t>Division of Hospital Medicine</w:t>
+      </w:r>
+      <w:r>
+        <w:br/>
+        <w:t>Emory University School of Medicine</w:t>
+      </w:r>
+      <w:r>
+        <w:br/>
+        <w:t>Email: ananth.vadde@emory.edu</w:t>
+      </w:r>
+    </w:p>
+    <w:p>
+      <w:pPr>
+        <w:pStyle w:val="BodyText"/>
+      </w:pPr>
+      <w:r>
+        <w:t>David Krakow, MD</w:t>
+      </w:r>
+      <w:r>
+        <w:br/>
+        <w:t>Master Clinician</w:t>
+      </w:r>
+      <w:r>
+        <w:br/>
+        <w:t>Assistant Professor of Medicine</w:t>
+      </w:r>
+      <w:r>
+        <w:br/>
+        <w:t>Division of Hospi</w:t>
+      </w:r>
+      <w:r>
+        <w:t>tal Medicine</w:t>
+      </w:r>
+      <w:r>
+        <w:br/>
+        <w:t>Emory University School of Medicine</w:t>
+      </w:r>
+      <w:r>
+        <w:br/>
+        <w:t>Email: dkrakow@emory.edu</w:t>
+      </w:r>
+      <w:r>
+        <w:br/>
+        <w:t>Office: 404-686-7869</w:t>
+      </w:r>
+    </w:p>
+    <w:p>
+      <w:pPr>
+        <w:pStyle w:val="BodyText"/>
+      </w:pPr>
+      <w:r>
+        <w:t>Natasha Travis, MD</w:t>
+      </w:r>
+      <w:r>
+        <w:br/>
+        <w:t>Assistant Professor of Medicine</w:t>
+      </w:r>
+      <w:r>
+        <w:br/>
+        <w:t>Division of General Medicine and Geriatrics</w:t>
+      </w:r>
+      <w:r>
+        <w:br/>
+        <w:t>Emory University School of Medicine</w:t>
+      </w:r>
+      <w:r>
+        <w:br/>
+        <w:t>49 Jesse Hill Jr. Dr. S.E.</w:t>
+      </w:r>
+      <w:r>
+        <w:br/>
+        <w:t>Atl</w:t>
+      </w:r>
+      <w:r>
+        <w:t>anta, GA 30303</w:t>
+      </w:r>
+      <w:r>
+        <w:br/>
+        <w:t>Email: natasha.travis@emory.edu</w:t>
+      </w:r>
+      <w:r>
+        <w:br/>
+        <w:t>Office: 404-686-8181</w:t>
+      </w:r>
     </w:p>
     <w:p>
       <w:pPr>
         <w:pStyle w:val="Heading3"/>
       </w:pPr>
-      <w:bookmarkStart w:id="36" w:name="academic"/>
-      <w:r>
-        <w:t>Academic</w:t>
-      </w:r>
-      <w:bookmarkEnd w:id="36"/>
+      <w:bookmarkStart w:id="38" w:name="ultrasonography"/>
+      <w:r>
+        <w:t>Ultrasonography</w:t>
+      </w:r>
+      <w:bookmarkEnd w:id="38"/>
     </w:p>
     <w:p>
       <w:pPr>
         <w:pStyle w:val="FirstParagraph"/>
       </w:pPr>
       <w:r>
-        <w:t>Amit Shah, MD, MSCR</w:t>
-      </w:r>
-      <w:r>
-        <w:br/>
-        <w:t>Assistant Professor of Epidemiology Assistant Professor of Medicine (Cardiology)</w:t>
-      </w:r>
-      <w:r>
-        <w:br/>
-        <w:t>1518 Clifton Rd. NE, Rm 3053</w:t>
-      </w:r>
-      <w:r>
-        <w:br/>
-        <w:t>Atlanta, GA 30322 Email: ajshah3@emory.edu</w:t>
-      </w:r>
-      <w:r>
-        <w:br/>
-        <w:t>Phone – 404-727-8712</w:t>
-      </w:r>
-    </w:p>
-    <w:p>
-      <w:pPr>
-        <w:pStyle w:val="Heading3"/>
-      </w:pPr>
-      <w:bookmarkStart w:id="37" w:name="clinical"/>
-      <w:r>
-        <w:t>Clinical</w:t>
-      </w:r>
-      <w:bookmarkEnd w:id="37"/>
-    </w:p>
-    <w:p>
-      <w:pPr>
-        <w:pStyle w:val="FirstParagraph"/>
-      </w:pPr>
-      <w:r>
-        <w:t>Anna Kho, MD</w:t>
-      </w:r>
-      <w:r>
-        <w:br/>
-        <w:t>Associate Professor of Medicine</w:t>
-      </w:r>
-      <w:r>
-        <w:br/>
-        <w:t>Division of General Medicine and Geriatrics</w:t>
+        <w:t>Mikhail Akbashev, MD</w:t>
+      </w:r>
+      <w:r>
+        <w:br/>
+        <w:t>Course Director and Clinical Lead - Point of Care Ultrasound</w:t>
+      </w:r>
+      <w:r>
+        <w:br/>
+        <w:t>Assistant Professor</w:t>
+      </w:r>
+      <w:r>
+        <w:br/>
+        <w:t>Emory University School of Medicine</w:t>
+      </w:r>
+      <w:r>
+        <w:br/>
+        <w:t>Email: makbash@emory.edu</w:t>
+      </w:r>
+    </w:p>
+    <w:p>
+      <w:pPr>
+        <w:pStyle w:val="BodyText"/>
+      </w:pPr>
+      <w:r>
+        <w:t>Shirine A</w:t>
+      </w:r>
+      <w:r>
+        <w:t>llam</w:t>
+      </w:r>
+      <w:r>
+        <w:br/>
+        <w:t>Assistant Professor of Medicine</w:t>
       </w:r>
       <w:r>
         <w:br/>
       </w:r>
       <w:r>
         <w:lastRenderedPageBreak/>
-        <w:t>Emory University School of Medicine</w:t>
-      </w:r>
-      <w:r>
-        <w:br/>
-        <w:t>49 Jesse Hill Jr. Dr. S.E.</w:t>
-      </w:r>
-      <w:r>
-        <w:br/>
-        <w:t>Atlanta, GA 30303</w:t>
-      </w:r>
-      <w:r>
-        <w:br/>
-        <w:t>Email: apham@emory.edu</w:t>
-      </w:r>
-      <w:r>
-        <w:br/>
-        <w:t>Office: 404-778-1626</w:t>
-      </w:r>
-      <w:r>
-        <w:br/>
-        <w:t>Fax: 404-778-1601</w:t>
-      </w:r>
-    </w:p>
-    <w:p>
-      <w:pPr>
-        <w:pStyle w:val="BodyText"/>
-      </w:pPr>
-      <w:r>
-        <w:t xml:space="preserve">Ananth </w:t>
-      </w:r>
-      <w:proofErr w:type="spellStart"/>
-      <w:r>
-        <w:t>Vadde</w:t>
-      </w:r>
-      <w:proofErr w:type="spellEnd"/>
-      <w:r>
-        <w:t>, MD</w:t>
-      </w:r>
-      <w:r>
-        <w:br/>
-        <w:t>Instructor of Medicine</w:t>
-      </w:r>
-      <w:r>
-        <w:br/>
-        <w:t>Division of Hospital Medicine</w:t>
-      </w:r>
-      <w:r>
-        <w:br/>
-        <w:t>Emory University School of Medicine</w:t>
-      </w:r>
-      <w:r>
-        <w:br/>
-        <w:t>Email: ananth.vadde@emory.edu</w:t>
-      </w:r>
-    </w:p>
-    <w:p>
-      <w:pPr>
-        <w:pStyle w:val="BodyText"/>
-      </w:pPr>
-      <w:r>
-        <w:t>David Krakow, MD</w:t>
-      </w:r>
-      <w:r>
-        <w:br/>
-        <w:t>Master Clinician</w:t>
-      </w:r>
-      <w:r>
-        <w:br/>
-        <w:t>Assistant Professor of Medicine</w:t>
-      </w:r>
-      <w:r>
-        <w:br/>
-        <w:t>Division of Hospital Medicine</w:t>
-      </w:r>
-      <w:r>
-        <w:br/>
-        <w:t>Emory University School of Medicine</w:t>
-      </w:r>
-      <w:r>
-        <w:br/>
-        <w:t>Email: dkrakow@emory.edu</w:t>
-      </w:r>
-      <w:r>
-        <w:br/>
-        <w:t>Office: 404-686-7869</w:t>
-      </w:r>
-    </w:p>
-    <w:p>
-      <w:pPr>
-        <w:pStyle w:val="Heading3"/>
-      </w:pPr>
-      <w:bookmarkStart w:id="38" w:name="ultrasonography"/>
-      <w:r>
-        <w:t>Ultrasonography</w:t>
-      </w:r>
-      <w:bookmarkEnd w:id="38"/>
-    </w:p>
-    <w:p>
-      <w:pPr>
-        <w:pStyle w:val="FirstParagraph"/>
-      </w:pPr>
-      <w:r>
-        <w:t xml:space="preserve">Mikhail </w:t>
-      </w:r>
-      <w:proofErr w:type="spellStart"/>
-      <w:r>
-        <w:t>Akbashev</w:t>
-      </w:r>
-      <w:proofErr w:type="spellEnd"/>
-      <w:r>
-        <w:t>, MD</w:t>
-      </w:r>
-      <w:r>
-        <w:br/>
-        <w:t>Course Director and Clinical Lead - Point of Care Ultrasound</w:t>
-      </w:r>
-      <w:r>
-        <w:br/>
-        <w:t>Assistant Professor</w:t>
-      </w:r>
-      <w:r>
-        <w:br/>
-        <w:t>Emory University School of Medicine</w:t>
-      </w:r>
-      <w:r>
-        <w:br/>
-        <w:t>Email: makbash@emory.edu</w:t>
-      </w:r>
-    </w:p>
-    <w:p>
-      <w:pPr>
-        <w:pStyle w:val="BodyText"/>
-      </w:pPr>
-      <w:proofErr w:type="spellStart"/>
-      <w:r>
-        <w:t>Shirine</w:t>
-      </w:r>
-      <w:proofErr w:type="spellEnd"/>
-      <w:r>
-        <w:t xml:space="preserve"> Allam</w:t>
-      </w:r>
-      <w:r>
-        <w:br/>
-        <w:t>Assistant Professor of Medicine</w:t>
-      </w:r>
-      <w:r>
-        <w:br/>
         <w:t>Associate Program Director - Pulmonary, Allergy, Critical Care Fellowship</w:t>
       </w:r>
       <w:r>

</xml_diff>